<commit_message>
added chronology history of the project's progress
</commit_message>
<xml_diff>
--- a/Documentation KingSurvival1.docx
+++ b/Documentation KingSurvival1.docx
@@ -64,7 +64,7 @@
                     <pic:cNvPicPr/>
                   </pic:nvPicPr>
                   <pic:blipFill>
-                    <a:blip r:embed="rId5">
+                    <a:blip r:embed="rId6">
                       <a:extLst>
                         <a:ext uri="{28A0092B-C50C-407E-A947-70E740481C1C}">
                           <a14:useLocalDpi xmlns:a14="http://schemas.microsoft.com/office/drawing/2010/main" val="0"/>
@@ -569,7 +569,7 @@
                     <pic:cNvPicPr/>
                   </pic:nvPicPr>
                   <pic:blipFill>
-                    <a:blip r:embed="rId6">
+                    <a:blip r:embed="rId7">
                       <a:extLst>
                         <a:ext uri="{28A0092B-C50C-407E-A947-70E740481C1C}">
                           <a14:useLocalDpi xmlns:a14="http://schemas.microsoft.com/office/drawing/2010/main" val="0"/>
@@ -2305,14 +2305,1300 @@
         <w:jc w:val="both"/>
         <w:rPr>
           <w:rFonts w:ascii="Times New Roman" w:hAnsi="Times New Roman" w:cs="Times New Roman"/>
-          <w:i/>
-          <w:sz w:val="24"/>
+          <w:sz w:val="28"/>
+        </w:rPr>
+      </w:pPr>
+      <w:r>
+        <w:rPr>
+          <w:rFonts w:ascii="Times New Roman" w:hAnsi="Times New Roman" w:cs="Times New Roman"/>
+          <w:sz w:val="30"/>
+          <w:szCs w:val="30"/>
           <w:u w:val="single"/>
-          <w:lang w:val="en-US"/>
-        </w:rPr>
-      </w:pPr>
+        </w:rPr>
+        <w:t>Списък с промените в хронологичен ред</w:t>
+      </w:r>
+      <w:r>
+        <w:rPr>
+          <w:rFonts w:ascii="Times New Roman" w:hAnsi="Times New Roman" w:cs="Times New Roman"/>
+          <w:sz w:val="28"/>
+          <w:lang w:val="en-US"/>
+        </w:rPr>
+        <w:t>:</w:t>
+      </w:r>
+    </w:p>
+    <w:p>
+      <w:pPr>
+        <w:pStyle w:val="ListParagraph"/>
+        <w:numPr>
+          <w:ilvl w:val="0"/>
+          <w:numId w:val="2"/>
+        </w:numPr>
+        <w:tabs>
+          <w:tab w:val="left" w:pos="3375"/>
+        </w:tabs>
+        <w:jc w:val="both"/>
+        <w:rPr>
+          <w:rFonts w:ascii="Times New Roman" w:hAnsi="Times New Roman" w:cs="Times New Roman"/>
+          <w:sz w:val="24"/>
+        </w:rPr>
+      </w:pPr>
+      <w:r>
+        <w:rPr>
+          <w:rFonts w:ascii="Times New Roman" w:hAnsi="Times New Roman" w:cs="Times New Roman"/>
+          <w:sz w:val="24"/>
+        </w:rPr>
+        <w:t>разделяне на първоначалния код в няколко основни класа</w:t>
+      </w:r>
+    </w:p>
+    <w:p>
+      <w:pPr>
+        <w:pStyle w:val="ListParagraph"/>
+        <w:numPr>
+          <w:ilvl w:val="0"/>
+          <w:numId w:val="2"/>
+        </w:numPr>
+        <w:tabs>
+          <w:tab w:val="left" w:pos="3375"/>
+        </w:tabs>
+        <w:jc w:val="both"/>
+        <w:rPr>
+          <w:rFonts w:ascii="Times New Roman" w:hAnsi="Times New Roman" w:cs="Times New Roman"/>
+          <w:sz w:val="24"/>
+        </w:rPr>
+      </w:pPr>
+      <w:r>
+        <w:rPr>
+          <w:rFonts w:ascii="Times New Roman" w:hAnsi="Times New Roman" w:cs="Times New Roman"/>
+          <w:sz w:val="24"/>
+        </w:rPr>
+        <w:t xml:space="preserve">почистване на </w:t>
+      </w:r>
+      <w:r>
+        <w:rPr>
+          <w:rFonts w:ascii="Times New Roman" w:hAnsi="Times New Roman" w:cs="Times New Roman"/>
+          <w:sz w:val="24"/>
+          <w:lang w:val="en-US"/>
+        </w:rPr>
+        <w:t>Engine-</w:t>
+      </w:r>
+      <w:r>
+        <w:rPr>
+          <w:rFonts w:ascii="Times New Roman" w:hAnsi="Times New Roman" w:cs="Times New Roman"/>
+          <w:sz w:val="24"/>
+        </w:rPr>
+        <w:t>а от проверкит</w:t>
+      </w:r>
       <w:bookmarkStart w:id="0" w:name="_GoBack"/>
       <w:bookmarkEnd w:id="0"/>
+      <w:r>
+        <w:rPr>
+          <w:rFonts w:ascii="Times New Roman" w:hAnsi="Times New Roman" w:cs="Times New Roman"/>
+          <w:sz w:val="24"/>
+        </w:rPr>
+        <w:t>е за валидни ходове</w:t>
+      </w:r>
+    </w:p>
+    <w:p>
+      <w:pPr>
+        <w:pStyle w:val="ListParagraph"/>
+        <w:numPr>
+          <w:ilvl w:val="0"/>
+          <w:numId w:val="2"/>
+        </w:numPr>
+        <w:tabs>
+          <w:tab w:val="left" w:pos="3375"/>
+        </w:tabs>
+        <w:jc w:val="both"/>
+        <w:rPr>
+          <w:rFonts w:ascii="Times New Roman" w:hAnsi="Times New Roman" w:cs="Times New Roman"/>
+          <w:sz w:val="24"/>
+        </w:rPr>
+      </w:pPr>
+      <w:r>
+        <w:rPr>
+          <w:rFonts w:ascii="Times New Roman" w:hAnsi="Times New Roman" w:cs="Times New Roman"/>
+          <w:sz w:val="24"/>
+        </w:rPr>
+        <w:t xml:space="preserve">почистване на метода </w:t>
+      </w:r>
+      <w:r>
+        <w:rPr>
+          <w:rFonts w:ascii="Times New Roman" w:hAnsi="Times New Roman" w:cs="Times New Roman"/>
+          <w:sz w:val="24"/>
+          <w:lang w:val="en-US"/>
+        </w:rPr>
+        <w:t xml:space="preserve">Move </w:t>
+      </w:r>
+      <w:r>
+        <w:rPr>
+          <w:rFonts w:ascii="Times New Roman" w:hAnsi="Times New Roman" w:cs="Times New Roman"/>
+          <w:sz w:val="24"/>
+        </w:rPr>
+        <w:t>в клас</w:t>
+      </w:r>
+      <w:r>
+        <w:rPr>
+          <w:rFonts w:ascii="Times New Roman" w:hAnsi="Times New Roman" w:cs="Times New Roman"/>
+          <w:sz w:val="24"/>
+          <w:lang w:val="en-US"/>
+        </w:rPr>
+        <w:t>a King</w:t>
+      </w:r>
+    </w:p>
+    <w:p>
+      <w:pPr>
+        <w:pStyle w:val="ListParagraph"/>
+        <w:numPr>
+          <w:ilvl w:val="0"/>
+          <w:numId w:val="2"/>
+        </w:numPr>
+        <w:tabs>
+          <w:tab w:val="left" w:pos="3375"/>
+        </w:tabs>
+        <w:jc w:val="both"/>
+        <w:rPr>
+          <w:rFonts w:ascii="Times New Roman" w:hAnsi="Times New Roman" w:cs="Times New Roman"/>
+          <w:sz w:val="24"/>
+        </w:rPr>
+      </w:pPr>
+      <w:r>
+        <w:rPr>
+          <w:rFonts w:ascii="Times New Roman" w:hAnsi="Times New Roman" w:cs="Times New Roman"/>
+          <w:sz w:val="24"/>
+        </w:rPr>
+        <w:t xml:space="preserve">почистване на метода </w:t>
+      </w:r>
+      <w:r>
+        <w:rPr>
+          <w:rFonts w:ascii="Times New Roman" w:hAnsi="Times New Roman" w:cs="Times New Roman"/>
+          <w:sz w:val="24"/>
+          <w:lang w:val="en-US"/>
+        </w:rPr>
+        <w:t xml:space="preserve">Move </w:t>
+      </w:r>
+      <w:r>
+        <w:rPr>
+          <w:rFonts w:ascii="Times New Roman" w:hAnsi="Times New Roman" w:cs="Times New Roman"/>
+          <w:sz w:val="24"/>
+        </w:rPr>
+        <w:t>за</w:t>
+      </w:r>
+      <w:r>
+        <w:rPr>
+          <w:rFonts w:ascii="Times New Roman" w:hAnsi="Times New Roman" w:cs="Times New Roman"/>
+          <w:sz w:val="24"/>
+          <w:lang w:val="en-US"/>
+        </w:rPr>
+        <w:t xml:space="preserve"> Pawn</w:t>
+      </w:r>
+    </w:p>
+    <w:p>
+      <w:pPr>
+        <w:pStyle w:val="ListParagraph"/>
+        <w:numPr>
+          <w:ilvl w:val="0"/>
+          <w:numId w:val="2"/>
+        </w:numPr>
+        <w:tabs>
+          <w:tab w:val="left" w:pos="3375"/>
+        </w:tabs>
+        <w:jc w:val="both"/>
+        <w:rPr>
+          <w:rFonts w:ascii="Times New Roman" w:hAnsi="Times New Roman" w:cs="Times New Roman"/>
+          <w:sz w:val="24"/>
+        </w:rPr>
+      </w:pPr>
+      <w:r>
+        <w:rPr>
+          <w:rFonts w:ascii="Times New Roman" w:hAnsi="Times New Roman" w:cs="Times New Roman"/>
+          <w:sz w:val="24"/>
+        </w:rPr>
+        <w:t>добавяне на константи</w:t>
+      </w:r>
+    </w:p>
+    <w:p>
+      <w:pPr>
+        <w:pStyle w:val="ListParagraph"/>
+        <w:numPr>
+          <w:ilvl w:val="0"/>
+          <w:numId w:val="2"/>
+        </w:numPr>
+        <w:tabs>
+          <w:tab w:val="left" w:pos="3375"/>
+        </w:tabs>
+        <w:jc w:val="both"/>
+        <w:rPr>
+          <w:rFonts w:ascii="Times New Roman" w:hAnsi="Times New Roman" w:cs="Times New Roman"/>
+          <w:sz w:val="24"/>
+        </w:rPr>
+      </w:pPr>
+      <w:r>
+        <w:rPr>
+          <w:rFonts w:ascii="Times New Roman" w:hAnsi="Times New Roman" w:cs="Times New Roman"/>
+          <w:sz w:val="24"/>
+        </w:rPr>
+        <w:t xml:space="preserve">преименуване на променливите в </w:t>
+      </w:r>
+      <w:r>
+        <w:rPr>
+          <w:rFonts w:ascii="Times New Roman" w:hAnsi="Times New Roman" w:cs="Times New Roman"/>
+          <w:sz w:val="24"/>
+          <w:lang w:val="en-US"/>
+        </w:rPr>
+        <w:t>Engine</w:t>
+      </w:r>
+    </w:p>
+    <w:p>
+      <w:pPr>
+        <w:pStyle w:val="ListParagraph"/>
+        <w:numPr>
+          <w:ilvl w:val="0"/>
+          <w:numId w:val="2"/>
+        </w:numPr>
+        <w:tabs>
+          <w:tab w:val="left" w:pos="3375"/>
+        </w:tabs>
+        <w:jc w:val="both"/>
+        <w:rPr>
+          <w:rFonts w:ascii="Times New Roman" w:hAnsi="Times New Roman" w:cs="Times New Roman"/>
+          <w:sz w:val="24"/>
+        </w:rPr>
+      </w:pPr>
+      <w:r>
+        <w:rPr>
+          <w:rFonts w:ascii="Times New Roman" w:hAnsi="Times New Roman" w:cs="Times New Roman"/>
+          <w:sz w:val="24"/>
+        </w:rPr>
+        <w:t xml:space="preserve">отделяне на функционалността за </w:t>
+      </w:r>
+      <w:r>
+        <w:rPr>
+          <w:rFonts w:ascii="Times New Roman" w:hAnsi="Times New Roman" w:cs="Times New Roman"/>
+          <w:sz w:val="24"/>
+          <w:lang w:val="en-US"/>
+        </w:rPr>
+        <w:t xml:space="preserve">Pawn </w:t>
+      </w:r>
+      <w:r>
+        <w:rPr>
+          <w:rFonts w:ascii="Times New Roman" w:hAnsi="Times New Roman" w:cs="Times New Roman"/>
+          <w:sz w:val="24"/>
+        </w:rPr>
+        <w:t>в нов клас (</w:t>
+      </w:r>
+      <w:r>
+        <w:rPr>
+          <w:rFonts w:ascii="Times New Roman" w:hAnsi="Times New Roman" w:cs="Times New Roman"/>
+          <w:sz w:val="24"/>
+          <w:lang w:val="en-US"/>
+        </w:rPr>
+        <w:t>Pawn)</w:t>
+      </w:r>
+    </w:p>
+    <w:p>
+      <w:pPr>
+        <w:pStyle w:val="ListParagraph"/>
+        <w:numPr>
+          <w:ilvl w:val="0"/>
+          <w:numId w:val="2"/>
+        </w:numPr>
+        <w:tabs>
+          <w:tab w:val="left" w:pos="3375"/>
+        </w:tabs>
+        <w:jc w:val="both"/>
+        <w:rPr>
+          <w:rFonts w:ascii="Times New Roman" w:hAnsi="Times New Roman" w:cs="Times New Roman"/>
+          <w:sz w:val="24"/>
+        </w:rPr>
+      </w:pPr>
+      <w:r>
+        <w:rPr>
+          <w:rFonts w:ascii="Times New Roman" w:hAnsi="Times New Roman" w:cs="Times New Roman"/>
+          <w:sz w:val="24"/>
+        </w:rPr>
+        <w:t xml:space="preserve">преименуване на променливи в </w:t>
+      </w:r>
+      <w:r>
+        <w:rPr>
+          <w:rFonts w:ascii="Times New Roman" w:hAnsi="Times New Roman" w:cs="Times New Roman"/>
+          <w:sz w:val="24"/>
+          <w:lang w:val="en-US"/>
+        </w:rPr>
+        <w:t xml:space="preserve">Engine, Pawn </w:t>
+      </w:r>
+      <w:r>
+        <w:rPr>
+          <w:rFonts w:ascii="Times New Roman" w:hAnsi="Times New Roman" w:cs="Times New Roman"/>
+          <w:sz w:val="24"/>
+        </w:rPr>
+        <w:t xml:space="preserve">и </w:t>
+      </w:r>
+      <w:r>
+        <w:rPr>
+          <w:rFonts w:ascii="Times New Roman" w:hAnsi="Times New Roman" w:cs="Times New Roman"/>
+          <w:sz w:val="24"/>
+          <w:lang w:val="en-US"/>
+        </w:rPr>
+        <w:t>King</w:t>
+      </w:r>
+    </w:p>
+    <w:p>
+      <w:pPr>
+        <w:pStyle w:val="ListParagraph"/>
+        <w:numPr>
+          <w:ilvl w:val="0"/>
+          <w:numId w:val="2"/>
+        </w:numPr>
+        <w:tabs>
+          <w:tab w:val="left" w:pos="3375"/>
+        </w:tabs>
+        <w:jc w:val="both"/>
+        <w:rPr>
+          <w:rFonts w:ascii="Times New Roman" w:hAnsi="Times New Roman" w:cs="Times New Roman"/>
+          <w:sz w:val="24"/>
+        </w:rPr>
+      </w:pPr>
+      <w:r>
+        <w:rPr>
+          <w:rFonts w:ascii="Times New Roman" w:hAnsi="Times New Roman" w:cs="Times New Roman"/>
+          <w:sz w:val="24"/>
+        </w:rPr>
+        <w:t xml:space="preserve">отделяне на функционалността за игралното поле в </w:t>
+      </w:r>
+      <w:r>
+        <w:rPr>
+          <w:rFonts w:ascii="Times New Roman" w:hAnsi="Times New Roman" w:cs="Times New Roman"/>
+          <w:sz w:val="24"/>
+          <w:lang w:val="en-US"/>
+        </w:rPr>
+        <w:t>Board</w:t>
+      </w:r>
+    </w:p>
+    <w:p>
+      <w:pPr>
+        <w:pStyle w:val="ListParagraph"/>
+        <w:numPr>
+          <w:ilvl w:val="0"/>
+          <w:numId w:val="2"/>
+        </w:numPr>
+        <w:tabs>
+          <w:tab w:val="left" w:pos="3375"/>
+        </w:tabs>
+        <w:jc w:val="both"/>
+        <w:rPr>
+          <w:rFonts w:ascii="Times New Roman" w:hAnsi="Times New Roman" w:cs="Times New Roman"/>
+          <w:sz w:val="24"/>
+        </w:rPr>
+      </w:pPr>
+      <w:r>
+        <w:rPr>
+          <w:rFonts w:ascii="Times New Roman" w:hAnsi="Times New Roman" w:cs="Times New Roman"/>
+          <w:sz w:val="24"/>
+        </w:rPr>
+        <w:t xml:space="preserve">имплементиране на интерфейса </w:t>
+      </w:r>
+      <w:proofErr w:type="spellStart"/>
+      <w:r>
+        <w:rPr>
+          <w:rFonts w:ascii="Times New Roman" w:hAnsi="Times New Roman" w:cs="Times New Roman"/>
+          <w:sz w:val="24"/>
+          <w:lang w:val="en-US"/>
+        </w:rPr>
+        <w:t>IMovable</w:t>
+      </w:r>
+      <w:proofErr w:type="spellEnd"/>
+    </w:p>
+    <w:p>
+      <w:pPr>
+        <w:pStyle w:val="ListParagraph"/>
+        <w:numPr>
+          <w:ilvl w:val="0"/>
+          <w:numId w:val="2"/>
+        </w:numPr>
+        <w:tabs>
+          <w:tab w:val="left" w:pos="3375"/>
+        </w:tabs>
+        <w:jc w:val="both"/>
+        <w:rPr>
+          <w:rFonts w:ascii="Times New Roman" w:hAnsi="Times New Roman" w:cs="Times New Roman"/>
+          <w:sz w:val="24"/>
+        </w:rPr>
+      </w:pPr>
+      <w:r>
+        <w:rPr>
+          <w:rFonts w:ascii="Times New Roman" w:hAnsi="Times New Roman" w:cs="Times New Roman"/>
+          <w:sz w:val="24"/>
+        </w:rPr>
+        <w:t xml:space="preserve">организиране на файловете в папки по </w:t>
+      </w:r>
+      <w:r>
+        <w:rPr>
+          <w:rFonts w:ascii="Times New Roman" w:hAnsi="Times New Roman" w:cs="Times New Roman"/>
+          <w:sz w:val="24"/>
+          <w:lang w:val="en-US"/>
+        </w:rPr>
+        <w:t>namespace</w:t>
+      </w:r>
+      <w:r>
+        <w:rPr>
+          <w:rFonts w:ascii="Times New Roman" w:hAnsi="Times New Roman" w:cs="Times New Roman"/>
+          <w:sz w:val="24"/>
+        </w:rPr>
+        <w:t>-и</w:t>
+      </w:r>
+    </w:p>
+    <w:p>
+      <w:pPr>
+        <w:pStyle w:val="ListParagraph"/>
+        <w:numPr>
+          <w:ilvl w:val="0"/>
+          <w:numId w:val="2"/>
+        </w:numPr>
+        <w:tabs>
+          <w:tab w:val="left" w:pos="3375"/>
+        </w:tabs>
+        <w:jc w:val="both"/>
+        <w:rPr>
+          <w:rFonts w:ascii="Times New Roman" w:hAnsi="Times New Roman" w:cs="Times New Roman"/>
+          <w:sz w:val="24"/>
+        </w:rPr>
+      </w:pPr>
+      <w:r>
+        <w:rPr>
+          <w:rFonts w:ascii="Times New Roman" w:hAnsi="Times New Roman" w:cs="Times New Roman"/>
+          <w:sz w:val="24"/>
+        </w:rPr>
+        <w:t>отделяне на функционалността за попълване на игралното поле в метод</w:t>
+      </w:r>
+    </w:p>
+    <w:p>
+      <w:pPr>
+        <w:pStyle w:val="ListParagraph"/>
+        <w:numPr>
+          <w:ilvl w:val="0"/>
+          <w:numId w:val="2"/>
+        </w:numPr>
+        <w:tabs>
+          <w:tab w:val="left" w:pos="3375"/>
+        </w:tabs>
+        <w:jc w:val="both"/>
+        <w:rPr>
+          <w:rFonts w:ascii="Times New Roman" w:hAnsi="Times New Roman" w:cs="Times New Roman"/>
+          <w:sz w:val="24"/>
+        </w:rPr>
+      </w:pPr>
+      <w:r>
+        <w:rPr>
+          <w:rFonts w:ascii="Times New Roman" w:hAnsi="Times New Roman" w:cs="Times New Roman"/>
+          <w:sz w:val="24"/>
+        </w:rPr>
+        <w:t xml:space="preserve">промяна поведението на </w:t>
+      </w:r>
+      <w:r>
+        <w:rPr>
+          <w:rFonts w:ascii="Times New Roman" w:hAnsi="Times New Roman" w:cs="Times New Roman"/>
+          <w:sz w:val="24"/>
+          <w:lang w:val="en-US"/>
+        </w:rPr>
+        <w:t xml:space="preserve">Board </w:t>
+      </w:r>
+      <w:r>
+        <w:rPr>
+          <w:rFonts w:ascii="Times New Roman" w:hAnsi="Times New Roman" w:cs="Times New Roman"/>
+          <w:sz w:val="24"/>
+        </w:rPr>
+        <w:t>класа от статично на динамично (</w:t>
+      </w:r>
+      <w:r>
+        <w:rPr>
+          <w:rFonts w:ascii="Times New Roman" w:hAnsi="Times New Roman" w:cs="Times New Roman"/>
+          <w:sz w:val="24"/>
+          <w:lang w:val="en-US"/>
+        </w:rPr>
+        <w:t>instantiated)</w:t>
+      </w:r>
+    </w:p>
+    <w:p>
+      <w:pPr>
+        <w:pStyle w:val="ListParagraph"/>
+        <w:numPr>
+          <w:ilvl w:val="0"/>
+          <w:numId w:val="2"/>
+        </w:numPr>
+        <w:tabs>
+          <w:tab w:val="left" w:pos="3375"/>
+        </w:tabs>
+        <w:jc w:val="both"/>
+        <w:rPr>
+          <w:rFonts w:ascii="Times New Roman" w:hAnsi="Times New Roman" w:cs="Times New Roman"/>
+          <w:sz w:val="24"/>
+        </w:rPr>
+      </w:pPr>
+      <w:r>
+        <w:rPr>
+          <w:rFonts w:ascii="Times New Roman" w:hAnsi="Times New Roman" w:cs="Times New Roman"/>
+          <w:sz w:val="24"/>
+        </w:rPr>
+        <w:t xml:space="preserve">добавяне на свойство за масива от символи в </w:t>
+      </w:r>
+      <w:r>
+        <w:rPr>
+          <w:rFonts w:ascii="Times New Roman" w:hAnsi="Times New Roman" w:cs="Times New Roman"/>
+          <w:sz w:val="24"/>
+          <w:lang w:val="en-US"/>
+        </w:rPr>
+        <w:t xml:space="preserve">Board </w:t>
+      </w:r>
+      <w:r>
+        <w:rPr>
+          <w:rFonts w:ascii="Times New Roman" w:hAnsi="Times New Roman" w:cs="Times New Roman"/>
+          <w:sz w:val="24"/>
+        </w:rPr>
+        <w:t>и имплементиране на защита от подаването му чрез референцията му</w:t>
+      </w:r>
+    </w:p>
+    <w:p>
+      <w:pPr>
+        <w:pStyle w:val="ListParagraph"/>
+        <w:numPr>
+          <w:ilvl w:val="0"/>
+          <w:numId w:val="2"/>
+        </w:numPr>
+        <w:tabs>
+          <w:tab w:val="left" w:pos="3375"/>
+        </w:tabs>
+        <w:jc w:val="both"/>
+        <w:rPr>
+          <w:rFonts w:ascii="Times New Roman" w:hAnsi="Times New Roman" w:cs="Times New Roman"/>
+          <w:sz w:val="24"/>
+        </w:rPr>
+      </w:pPr>
+      <w:r>
+        <w:rPr>
+          <w:rFonts w:ascii="Times New Roman" w:hAnsi="Times New Roman" w:cs="Times New Roman"/>
+          <w:sz w:val="24"/>
+        </w:rPr>
+        <w:t>добавяне на клас диаграма</w:t>
+      </w:r>
+    </w:p>
+    <w:p>
+      <w:pPr>
+        <w:pStyle w:val="ListParagraph"/>
+        <w:numPr>
+          <w:ilvl w:val="0"/>
+          <w:numId w:val="2"/>
+        </w:numPr>
+        <w:tabs>
+          <w:tab w:val="left" w:pos="3375"/>
+        </w:tabs>
+        <w:jc w:val="both"/>
+        <w:rPr>
+          <w:rFonts w:ascii="Times New Roman" w:hAnsi="Times New Roman" w:cs="Times New Roman"/>
+          <w:sz w:val="24"/>
+        </w:rPr>
+      </w:pPr>
+      <w:r>
+        <w:rPr>
+          <w:rFonts w:ascii="Times New Roman" w:hAnsi="Times New Roman" w:cs="Times New Roman"/>
+          <w:sz w:val="24"/>
+        </w:rPr>
+        <w:t>имплементиране на движението на царя с необходимите проверки за полетата и визуализирането</w:t>
+      </w:r>
+    </w:p>
+    <w:p>
+      <w:pPr>
+        <w:pStyle w:val="ListParagraph"/>
+        <w:numPr>
+          <w:ilvl w:val="0"/>
+          <w:numId w:val="2"/>
+        </w:numPr>
+        <w:tabs>
+          <w:tab w:val="left" w:pos="3375"/>
+        </w:tabs>
+        <w:jc w:val="both"/>
+        <w:rPr>
+          <w:rFonts w:ascii="Times New Roman" w:hAnsi="Times New Roman" w:cs="Times New Roman"/>
+          <w:sz w:val="24"/>
+        </w:rPr>
+      </w:pPr>
+      <w:r>
+        <w:rPr>
+          <w:rFonts w:ascii="Times New Roman" w:hAnsi="Times New Roman" w:cs="Times New Roman"/>
+          <w:sz w:val="24"/>
+        </w:rPr>
+        <w:t>имплементиране на свойство, което позволява масива за игралното поле да се достъпва с индекси</w:t>
+      </w:r>
+    </w:p>
+    <w:p>
+      <w:pPr>
+        <w:pStyle w:val="ListParagraph"/>
+        <w:numPr>
+          <w:ilvl w:val="0"/>
+          <w:numId w:val="2"/>
+        </w:numPr>
+        <w:tabs>
+          <w:tab w:val="left" w:pos="3375"/>
+        </w:tabs>
+        <w:jc w:val="both"/>
+        <w:rPr>
+          <w:rFonts w:ascii="Times New Roman" w:hAnsi="Times New Roman" w:cs="Times New Roman"/>
+          <w:sz w:val="24"/>
+        </w:rPr>
+      </w:pPr>
+      <w:r>
+        <w:rPr>
+          <w:rFonts w:ascii="Times New Roman" w:hAnsi="Times New Roman" w:cs="Times New Roman"/>
+          <w:sz w:val="24"/>
+        </w:rPr>
+        <w:t>имплементиране на движението на пешките с необходимите проверки за полетата и визуализирането им</w:t>
+      </w:r>
+    </w:p>
+    <w:p>
+      <w:pPr>
+        <w:pStyle w:val="ListParagraph"/>
+        <w:numPr>
+          <w:ilvl w:val="0"/>
+          <w:numId w:val="2"/>
+        </w:numPr>
+        <w:tabs>
+          <w:tab w:val="left" w:pos="3375"/>
+        </w:tabs>
+        <w:jc w:val="both"/>
+        <w:rPr>
+          <w:rFonts w:ascii="Times New Roman" w:hAnsi="Times New Roman" w:cs="Times New Roman"/>
+          <w:sz w:val="24"/>
+        </w:rPr>
+      </w:pPr>
+      <w:r>
+        <w:rPr>
+          <w:rFonts w:ascii="Times New Roman" w:hAnsi="Times New Roman" w:cs="Times New Roman"/>
+          <w:sz w:val="24"/>
+        </w:rPr>
+        <w:t>имплементиране на константи за символите, текстовете и размерите</w:t>
+      </w:r>
+    </w:p>
+    <w:p>
+      <w:pPr>
+        <w:pStyle w:val="ListParagraph"/>
+        <w:numPr>
+          <w:ilvl w:val="0"/>
+          <w:numId w:val="2"/>
+        </w:numPr>
+        <w:tabs>
+          <w:tab w:val="left" w:pos="3375"/>
+        </w:tabs>
+        <w:jc w:val="both"/>
+        <w:rPr>
+          <w:rFonts w:ascii="Times New Roman" w:hAnsi="Times New Roman" w:cs="Times New Roman"/>
+          <w:sz w:val="24"/>
+        </w:rPr>
+      </w:pPr>
+      <w:r>
+        <w:rPr>
+          <w:rFonts w:ascii="Times New Roman" w:hAnsi="Times New Roman" w:cs="Times New Roman"/>
+          <w:sz w:val="24"/>
+        </w:rPr>
+        <w:t>отделяне на функционалността за посоките на движение и подаването на командите за посока в отделни класове</w:t>
+      </w:r>
+    </w:p>
+    <w:p>
+      <w:pPr>
+        <w:pStyle w:val="ListParagraph"/>
+        <w:numPr>
+          <w:ilvl w:val="0"/>
+          <w:numId w:val="2"/>
+        </w:numPr>
+        <w:tabs>
+          <w:tab w:val="left" w:pos="3375"/>
+        </w:tabs>
+        <w:jc w:val="both"/>
+        <w:rPr>
+          <w:rFonts w:ascii="Times New Roman" w:hAnsi="Times New Roman" w:cs="Times New Roman"/>
+          <w:sz w:val="24"/>
+        </w:rPr>
+      </w:pPr>
+      <w:r>
+        <w:rPr>
+          <w:rFonts w:ascii="Times New Roman" w:hAnsi="Times New Roman" w:cs="Times New Roman"/>
+          <w:sz w:val="24"/>
+        </w:rPr>
+        <w:t>оптимизиране на класа за визуализиране на играта</w:t>
+      </w:r>
+    </w:p>
+    <w:p>
+      <w:pPr>
+        <w:pStyle w:val="ListParagraph"/>
+        <w:numPr>
+          <w:ilvl w:val="0"/>
+          <w:numId w:val="2"/>
+        </w:numPr>
+        <w:tabs>
+          <w:tab w:val="left" w:pos="3375"/>
+        </w:tabs>
+        <w:jc w:val="both"/>
+        <w:rPr>
+          <w:rFonts w:ascii="Times New Roman" w:hAnsi="Times New Roman" w:cs="Times New Roman"/>
+          <w:sz w:val="24"/>
+        </w:rPr>
+      </w:pPr>
+      <w:r>
+        <w:rPr>
+          <w:rFonts w:ascii="Times New Roman" w:hAnsi="Times New Roman" w:cs="Times New Roman"/>
+          <w:sz w:val="24"/>
+        </w:rPr>
+        <w:t>добавяне на абстрактен клас за игрална фигура</w:t>
+      </w:r>
+    </w:p>
+    <w:p>
+      <w:pPr>
+        <w:pStyle w:val="ListParagraph"/>
+        <w:numPr>
+          <w:ilvl w:val="0"/>
+          <w:numId w:val="2"/>
+        </w:numPr>
+        <w:tabs>
+          <w:tab w:val="left" w:pos="3375"/>
+        </w:tabs>
+        <w:jc w:val="both"/>
+        <w:rPr>
+          <w:rFonts w:ascii="Times New Roman" w:hAnsi="Times New Roman" w:cs="Times New Roman"/>
+          <w:sz w:val="24"/>
+        </w:rPr>
+      </w:pPr>
+      <w:r>
+        <w:rPr>
+          <w:rFonts w:ascii="Times New Roman" w:hAnsi="Times New Roman" w:cs="Times New Roman"/>
+          <w:sz w:val="24"/>
+        </w:rPr>
+        <w:t>имплементиране на метод, който проверява, дали дадено поле е заето от фигура</w:t>
+      </w:r>
+    </w:p>
+    <w:p>
+      <w:pPr>
+        <w:pStyle w:val="ListParagraph"/>
+        <w:numPr>
+          <w:ilvl w:val="0"/>
+          <w:numId w:val="2"/>
+        </w:numPr>
+        <w:tabs>
+          <w:tab w:val="left" w:pos="3375"/>
+        </w:tabs>
+        <w:jc w:val="both"/>
+        <w:rPr>
+          <w:rFonts w:ascii="Times New Roman" w:hAnsi="Times New Roman" w:cs="Times New Roman"/>
+          <w:sz w:val="24"/>
+        </w:rPr>
+      </w:pPr>
+      <w:r>
+        <w:rPr>
+          <w:rFonts w:ascii="Times New Roman" w:hAnsi="Times New Roman" w:cs="Times New Roman"/>
+          <w:sz w:val="24"/>
+        </w:rPr>
+        <w:t xml:space="preserve">почистване на повтарящ се код за метода </w:t>
+      </w:r>
+      <w:r>
+        <w:rPr>
+          <w:rFonts w:ascii="Times New Roman" w:hAnsi="Times New Roman" w:cs="Times New Roman"/>
+          <w:sz w:val="24"/>
+          <w:lang w:val="en-US"/>
+        </w:rPr>
+        <w:t xml:space="preserve">Move </w:t>
+      </w:r>
+      <w:r>
+        <w:rPr>
+          <w:rFonts w:ascii="Times New Roman" w:hAnsi="Times New Roman" w:cs="Times New Roman"/>
+          <w:sz w:val="24"/>
+        </w:rPr>
+        <w:t>чрез наследяване на базовия метод</w:t>
+      </w:r>
+    </w:p>
+    <w:p>
+      <w:pPr>
+        <w:pStyle w:val="ListParagraph"/>
+        <w:numPr>
+          <w:ilvl w:val="0"/>
+          <w:numId w:val="2"/>
+        </w:numPr>
+        <w:tabs>
+          <w:tab w:val="left" w:pos="3375"/>
+        </w:tabs>
+        <w:jc w:val="both"/>
+        <w:rPr>
+          <w:rFonts w:ascii="Times New Roman" w:hAnsi="Times New Roman" w:cs="Times New Roman"/>
+          <w:sz w:val="24"/>
+        </w:rPr>
+      </w:pPr>
+      <w:r>
+        <w:rPr>
+          <w:rFonts w:ascii="Times New Roman" w:hAnsi="Times New Roman" w:cs="Times New Roman"/>
+          <w:sz w:val="24"/>
+        </w:rPr>
+        <w:t>добавяне на методи за проверка за победител и изпълнение на последяващи инструкции</w:t>
+      </w:r>
+    </w:p>
+    <w:p>
+      <w:pPr>
+        <w:pStyle w:val="ListParagraph"/>
+        <w:numPr>
+          <w:ilvl w:val="0"/>
+          <w:numId w:val="2"/>
+        </w:numPr>
+        <w:tabs>
+          <w:tab w:val="left" w:pos="3375"/>
+        </w:tabs>
+        <w:jc w:val="both"/>
+        <w:rPr>
+          <w:rFonts w:ascii="Times New Roman" w:hAnsi="Times New Roman" w:cs="Times New Roman"/>
+          <w:sz w:val="24"/>
+        </w:rPr>
+      </w:pPr>
+      <w:r>
+        <w:rPr>
+          <w:rFonts w:ascii="Times New Roman" w:hAnsi="Times New Roman" w:cs="Times New Roman"/>
+          <w:sz w:val="24"/>
+        </w:rPr>
+        <w:t xml:space="preserve">презаписване на проверката за еднаквост в класа </w:t>
+      </w:r>
+      <w:r>
+        <w:rPr>
+          <w:rFonts w:ascii="Times New Roman" w:hAnsi="Times New Roman" w:cs="Times New Roman"/>
+          <w:sz w:val="24"/>
+          <w:lang w:val="en-US"/>
+        </w:rPr>
+        <w:t>Direction</w:t>
+      </w:r>
+    </w:p>
+    <w:p>
+      <w:pPr>
+        <w:pStyle w:val="ListParagraph"/>
+        <w:numPr>
+          <w:ilvl w:val="0"/>
+          <w:numId w:val="2"/>
+        </w:numPr>
+        <w:tabs>
+          <w:tab w:val="left" w:pos="3375"/>
+        </w:tabs>
+        <w:jc w:val="both"/>
+        <w:rPr>
+          <w:rFonts w:ascii="Times New Roman" w:hAnsi="Times New Roman" w:cs="Times New Roman"/>
+          <w:sz w:val="24"/>
+        </w:rPr>
+      </w:pPr>
+      <w:r>
+        <w:rPr>
+          <w:rFonts w:ascii="Times New Roman" w:hAnsi="Times New Roman" w:cs="Times New Roman"/>
+          <w:sz w:val="24"/>
+        </w:rPr>
+        <w:lastRenderedPageBreak/>
+        <w:t>добавяне на проверки за валидни посоки на движение</w:t>
+      </w:r>
+    </w:p>
+    <w:p>
+      <w:pPr>
+        <w:pStyle w:val="ListParagraph"/>
+        <w:numPr>
+          <w:ilvl w:val="0"/>
+          <w:numId w:val="2"/>
+        </w:numPr>
+        <w:tabs>
+          <w:tab w:val="left" w:pos="3375"/>
+        </w:tabs>
+        <w:jc w:val="both"/>
+        <w:rPr>
+          <w:rFonts w:ascii="Times New Roman" w:hAnsi="Times New Roman" w:cs="Times New Roman"/>
+          <w:sz w:val="24"/>
+        </w:rPr>
+      </w:pPr>
+      <w:r>
+        <w:rPr>
+          <w:rFonts w:ascii="Times New Roman" w:hAnsi="Times New Roman" w:cs="Times New Roman"/>
+          <w:sz w:val="24"/>
+        </w:rPr>
+        <w:t xml:space="preserve">добавяне на интерфейса </w:t>
+      </w:r>
+      <w:proofErr w:type="spellStart"/>
+      <w:r>
+        <w:rPr>
+          <w:rFonts w:ascii="Times New Roman" w:hAnsi="Times New Roman" w:cs="Times New Roman"/>
+          <w:sz w:val="24"/>
+          <w:lang w:val="en-US"/>
+        </w:rPr>
+        <w:t>IDirection</w:t>
+      </w:r>
+      <w:proofErr w:type="spellEnd"/>
+    </w:p>
+    <w:p>
+      <w:pPr>
+        <w:pStyle w:val="ListParagraph"/>
+        <w:numPr>
+          <w:ilvl w:val="0"/>
+          <w:numId w:val="2"/>
+        </w:numPr>
+        <w:tabs>
+          <w:tab w:val="left" w:pos="3375"/>
+        </w:tabs>
+        <w:jc w:val="both"/>
+        <w:rPr>
+          <w:rFonts w:ascii="Times New Roman" w:hAnsi="Times New Roman" w:cs="Times New Roman"/>
+          <w:sz w:val="24"/>
+        </w:rPr>
+      </w:pPr>
+      <w:r>
+        <w:rPr>
+          <w:rFonts w:ascii="Times New Roman" w:hAnsi="Times New Roman" w:cs="Times New Roman"/>
+          <w:sz w:val="24"/>
+        </w:rPr>
+        <w:t xml:space="preserve">добавяне на интерфейса </w:t>
+      </w:r>
+      <w:proofErr w:type="spellStart"/>
+      <w:r>
+        <w:rPr>
+          <w:rFonts w:ascii="Times New Roman" w:hAnsi="Times New Roman" w:cs="Times New Roman"/>
+          <w:sz w:val="24"/>
+          <w:lang w:val="en-US"/>
+        </w:rPr>
+        <w:t>IPiece</w:t>
+      </w:r>
+      <w:proofErr w:type="spellEnd"/>
+    </w:p>
+    <w:p>
+      <w:pPr>
+        <w:pStyle w:val="ListParagraph"/>
+        <w:numPr>
+          <w:ilvl w:val="0"/>
+          <w:numId w:val="2"/>
+        </w:numPr>
+        <w:tabs>
+          <w:tab w:val="left" w:pos="3375"/>
+        </w:tabs>
+        <w:jc w:val="both"/>
+        <w:rPr>
+          <w:rFonts w:ascii="Times New Roman" w:hAnsi="Times New Roman" w:cs="Times New Roman"/>
+          <w:sz w:val="24"/>
+        </w:rPr>
+      </w:pPr>
+      <w:r>
+        <w:rPr>
+          <w:rFonts w:ascii="Times New Roman" w:hAnsi="Times New Roman" w:cs="Times New Roman"/>
+          <w:sz w:val="24"/>
+        </w:rPr>
+        <w:t xml:space="preserve">добавяне на интерфейса </w:t>
+      </w:r>
+      <w:proofErr w:type="spellStart"/>
+      <w:r>
+        <w:rPr>
+          <w:rFonts w:ascii="Times New Roman" w:hAnsi="Times New Roman" w:cs="Times New Roman"/>
+          <w:sz w:val="24"/>
+          <w:lang w:val="en-US"/>
+        </w:rPr>
+        <w:t>ICommand</w:t>
+      </w:r>
+      <w:proofErr w:type="spellEnd"/>
+    </w:p>
+    <w:p>
+      <w:pPr>
+        <w:pStyle w:val="ListParagraph"/>
+        <w:numPr>
+          <w:ilvl w:val="0"/>
+          <w:numId w:val="2"/>
+        </w:numPr>
+        <w:tabs>
+          <w:tab w:val="left" w:pos="3375"/>
+        </w:tabs>
+        <w:jc w:val="both"/>
+        <w:rPr>
+          <w:rFonts w:ascii="Times New Roman" w:hAnsi="Times New Roman" w:cs="Times New Roman"/>
+          <w:sz w:val="24"/>
+        </w:rPr>
+      </w:pPr>
+      <w:r>
+        <w:rPr>
+          <w:rFonts w:ascii="Times New Roman" w:hAnsi="Times New Roman" w:cs="Times New Roman"/>
+          <w:sz w:val="24"/>
+        </w:rPr>
+        <w:t>общо промени по определенията за достъп</w:t>
+      </w:r>
+    </w:p>
+    <w:p>
+      <w:pPr>
+        <w:pStyle w:val="ListParagraph"/>
+        <w:numPr>
+          <w:ilvl w:val="0"/>
+          <w:numId w:val="2"/>
+        </w:numPr>
+        <w:tabs>
+          <w:tab w:val="left" w:pos="3375"/>
+        </w:tabs>
+        <w:jc w:val="both"/>
+        <w:rPr>
+          <w:rFonts w:ascii="Times New Roman" w:hAnsi="Times New Roman" w:cs="Times New Roman"/>
+          <w:sz w:val="24"/>
+        </w:rPr>
+      </w:pPr>
+      <w:r>
+        <w:rPr>
+          <w:rFonts w:ascii="Times New Roman" w:hAnsi="Times New Roman" w:cs="Times New Roman"/>
+          <w:sz w:val="24"/>
+        </w:rPr>
+        <w:t>отделяне на функционалността за принтиране на съобщения в отделен метод</w:t>
+      </w:r>
+    </w:p>
+    <w:p>
+      <w:pPr>
+        <w:pStyle w:val="ListParagraph"/>
+        <w:numPr>
+          <w:ilvl w:val="0"/>
+          <w:numId w:val="2"/>
+        </w:numPr>
+        <w:tabs>
+          <w:tab w:val="left" w:pos="3375"/>
+        </w:tabs>
+        <w:jc w:val="both"/>
+        <w:rPr>
+          <w:rFonts w:ascii="Times New Roman" w:hAnsi="Times New Roman" w:cs="Times New Roman"/>
+          <w:sz w:val="24"/>
+        </w:rPr>
+      </w:pPr>
+      <w:r>
+        <w:rPr>
+          <w:rFonts w:ascii="Times New Roman" w:hAnsi="Times New Roman" w:cs="Times New Roman"/>
+          <w:sz w:val="24"/>
+        </w:rPr>
+        <w:t>освобождаване от зависимостта на методите за писането от конзолата</w:t>
+      </w:r>
+    </w:p>
+    <w:p>
+      <w:pPr>
+        <w:pStyle w:val="ListParagraph"/>
+        <w:numPr>
+          <w:ilvl w:val="0"/>
+          <w:numId w:val="2"/>
+        </w:numPr>
+        <w:tabs>
+          <w:tab w:val="left" w:pos="3375"/>
+        </w:tabs>
+        <w:jc w:val="both"/>
+        <w:rPr>
+          <w:rFonts w:ascii="Times New Roman" w:hAnsi="Times New Roman" w:cs="Times New Roman"/>
+          <w:sz w:val="24"/>
+        </w:rPr>
+      </w:pPr>
+      <w:r>
+        <w:rPr>
+          <w:rFonts w:ascii="Times New Roman" w:hAnsi="Times New Roman" w:cs="Times New Roman"/>
+          <w:sz w:val="24"/>
+        </w:rPr>
+        <w:t>отделяне на всички проверки за валидност в отделен клас</w:t>
+      </w:r>
+    </w:p>
+    <w:p>
+      <w:pPr>
+        <w:pStyle w:val="ListParagraph"/>
+        <w:numPr>
+          <w:ilvl w:val="0"/>
+          <w:numId w:val="2"/>
+        </w:numPr>
+        <w:tabs>
+          <w:tab w:val="left" w:pos="3375"/>
+        </w:tabs>
+        <w:jc w:val="both"/>
+        <w:rPr>
+          <w:rFonts w:ascii="Times New Roman" w:hAnsi="Times New Roman" w:cs="Times New Roman"/>
+          <w:sz w:val="24"/>
+        </w:rPr>
+      </w:pPr>
+      <w:r>
+        <w:rPr>
+          <w:rFonts w:ascii="Times New Roman" w:hAnsi="Times New Roman" w:cs="Times New Roman"/>
+          <w:sz w:val="24"/>
+        </w:rPr>
+        <w:t xml:space="preserve">имплементиране на </w:t>
+      </w:r>
+      <w:proofErr w:type="spellStart"/>
+      <w:r>
+        <w:rPr>
+          <w:rFonts w:ascii="Times New Roman" w:hAnsi="Times New Roman" w:cs="Times New Roman"/>
+          <w:sz w:val="24"/>
+          <w:lang w:val="en-US"/>
+        </w:rPr>
+        <w:t>AbstractFactory</w:t>
+      </w:r>
+      <w:proofErr w:type="spellEnd"/>
+      <w:r>
+        <w:rPr>
+          <w:rFonts w:ascii="Times New Roman" w:hAnsi="Times New Roman" w:cs="Times New Roman"/>
+          <w:sz w:val="24"/>
+          <w:lang w:val="en-US"/>
+        </w:rPr>
+        <w:t xml:space="preserve"> </w:t>
+      </w:r>
+      <w:r>
+        <w:rPr>
+          <w:rFonts w:ascii="Times New Roman" w:hAnsi="Times New Roman" w:cs="Times New Roman"/>
+          <w:sz w:val="24"/>
+        </w:rPr>
+        <w:t>за фигурите</w:t>
+      </w:r>
+    </w:p>
+    <w:p>
+      <w:pPr>
+        <w:pStyle w:val="ListParagraph"/>
+        <w:numPr>
+          <w:ilvl w:val="0"/>
+          <w:numId w:val="2"/>
+        </w:numPr>
+        <w:tabs>
+          <w:tab w:val="left" w:pos="3375"/>
+        </w:tabs>
+        <w:jc w:val="both"/>
+        <w:rPr>
+          <w:rFonts w:ascii="Times New Roman" w:hAnsi="Times New Roman" w:cs="Times New Roman"/>
+          <w:sz w:val="24"/>
+        </w:rPr>
+      </w:pPr>
+      <w:r>
+        <w:rPr>
+          <w:rFonts w:ascii="Times New Roman" w:hAnsi="Times New Roman" w:cs="Times New Roman"/>
+          <w:sz w:val="24"/>
+        </w:rPr>
+        <w:t xml:space="preserve">имплементиране на </w:t>
+      </w:r>
+      <w:r>
+        <w:rPr>
+          <w:rFonts w:ascii="Times New Roman" w:hAnsi="Times New Roman" w:cs="Times New Roman"/>
+          <w:sz w:val="24"/>
+          <w:lang w:val="en-US"/>
+        </w:rPr>
+        <w:t>Singleton</w:t>
+      </w:r>
+      <w:r>
+        <w:rPr>
+          <w:rFonts w:ascii="Times New Roman" w:hAnsi="Times New Roman" w:cs="Times New Roman"/>
+          <w:sz w:val="24"/>
+        </w:rPr>
+        <w:t xml:space="preserve"> за </w:t>
+      </w:r>
+      <w:r>
+        <w:rPr>
+          <w:rFonts w:ascii="Times New Roman" w:hAnsi="Times New Roman" w:cs="Times New Roman"/>
+          <w:sz w:val="24"/>
+        </w:rPr>
+        <w:t>визуализирането на играта</w:t>
+      </w:r>
+    </w:p>
+    <w:p>
+      <w:pPr>
+        <w:pStyle w:val="ListParagraph"/>
+        <w:numPr>
+          <w:ilvl w:val="0"/>
+          <w:numId w:val="2"/>
+        </w:numPr>
+        <w:tabs>
+          <w:tab w:val="left" w:pos="3375"/>
+        </w:tabs>
+        <w:jc w:val="both"/>
+        <w:rPr>
+          <w:rFonts w:ascii="Times New Roman" w:hAnsi="Times New Roman" w:cs="Times New Roman"/>
+          <w:sz w:val="24"/>
+        </w:rPr>
+      </w:pPr>
+      <w:r>
+        <w:rPr>
+          <w:rFonts w:ascii="Times New Roman" w:hAnsi="Times New Roman" w:cs="Times New Roman"/>
+          <w:sz w:val="24"/>
+        </w:rPr>
+        <w:t>документиране на класовете и методите</w:t>
+      </w:r>
+    </w:p>
+    <w:p>
+      <w:pPr>
+        <w:pStyle w:val="ListParagraph"/>
+        <w:numPr>
+          <w:ilvl w:val="0"/>
+          <w:numId w:val="2"/>
+        </w:numPr>
+        <w:tabs>
+          <w:tab w:val="left" w:pos="3375"/>
+        </w:tabs>
+        <w:jc w:val="both"/>
+        <w:rPr>
+          <w:rFonts w:ascii="Times New Roman" w:hAnsi="Times New Roman" w:cs="Times New Roman"/>
+          <w:sz w:val="24"/>
+        </w:rPr>
+      </w:pPr>
+      <w:r>
+        <w:rPr>
+          <w:rFonts w:ascii="Times New Roman" w:hAnsi="Times New Roman" w:cs="Times New Roman"/>
+          <w:sz w:val="24"/>
+        </w:rPr>
+        <w:t xml:space="preserve">добавяне на тестове </w:t>
+      </w:r>
+    </w:p>
+    <w:p>
+      <w:pPr>
+        <w:pStyle w:val="ListParagraph"/>
+        <w:numPr>
+          <w:ilvl w:val="0"/>
+          <w:numId w:val="2"/>
+        </w:numPr>
+        <w:tabs>
+          <w:tab w:val="left" w:pos="3375"/>
+        </w:tabs>
+        <w:jc w:val="both"/>
+        <w:rPr>
+          <w:rFonts w:ascii="Times New Roman" w:hAnsi="Times New Roman" w:cs="Times New Roman"/>
+          <w:sz w:val="24"/>
+        </w:rPr>
+      </w:pPr>
+      <w:r>
+        <w:rPr>
+          <w:rFonts w:ascii="Times New Roman" w:hAnsi="Times New Roman" w:cs="Times New Roman"/>
+          <w:sz w:val="24"/>
+        </w:rPr>
+        <w:t xml:space="preserve">имплементиране на </w:t>
+      </w:r>
+      <w:r>
+        <w:rPr>
+          <w:rFonts w:ascii="Times New Roman" w:hAnsi="Times New Roman" w:cs="Times New Roman"/>
+          <w:sz w:val="24"/>
+          <w:lang w:val="en-US"/>
+        </w:rPr>
+        <w:t xml:space="preserve">Bridge </w:t>
+      </w:r>
+      <w:r>
+        <w:rPr>
+          <w:rFonts w:ascii="Times New Roman" w:hAnsi="Times New Roman" w:cs="Times New Roman"/>
+          <w:sz w:val="24"/>
+        </w:rPr>
+        <w:t>между различните по размер изобразявания на игралното поле</w:t>
+      </w:r>
+    </w:p>
+    <w:p>
+      <w:pPr>
+        <w:tabs>
+          <w:tab w:val="left" w:pos="3375"/>
+        </w:tabs>
+        <w:jc w:val="both"/>
+        <w:rPr>
+          <w:rFonts w:ascii="Times New Roman" w:hAnsi="Times New Roman" w:cs="Times New Roman"/>
+          <w:sz w:val="24"/>
+        </w:rPr>
+      </w:pPr>
+    </w:p>
+    <w:p>
+      <w:pPr>
+        <w:tabs>
+          <w:tab w:val="left" w:pos="3375"/>
+        </w:tabs>
+        <w:jc w:val="both"/>
+        <w:rPr>
+          <w:rFonts w:ascii="Times New Roman" w:hAnsi="Times New Roman" w:cs="Times New Roman"/>
+          <w:i/>
+          <w:sz w:val="24"/>
+          <w:u w:val="single"/>
+          <w:lang w:val="en-US"/>
+        </w:rPr>
+      </w:pPr>
     </w:p>
     <w:p>
       <w:pPr>
@@ -2407,7 +3693,7 @@
         </w:rPr>
         <w:t xml:space="preserve"> </w:t>
       </w:r>
-      <w:hyperlink r:id="rId7" w:history="1">
+      <w:hyperlink r:id="rId8" w:history="1">
         <w:r>
           <w:rPr>
             <w:rStyle w:val="Hyperlink"/>
@@ -2503,7 +3789,23 @@
           <w:rFonts w:ascii="Times New Roman" w:hAnsi="Times New Roman" w:cs="Times New Roman"/>
           <w:sz w:val="24"/>
         </w:rPr>
-        <w:t>Иван Бангиев –</w:t>
+        <w:t xml:space="preserve">Иван </w:t>
+      </w:r>
+      <w:proofErr w:type="spellStart"/>
+      <w:r>
+        <w:rPr>
+          <w:rFonts w:ascii="Times New Roman" w:hAnsi="Times New Roman" w:cs="Times New Roman"/>
+          <w:sz w:val="24"/>
+        </w:rPr>
+        <w:t>Бангиев</w:t>
+      </w:r>
+      <w:proofErr w:type="spellEnd"/>
+      <w:r>
+        <w:rPr>
+          <w:rFonts w:ascii="Times New Roman" w:hAnsi="Times New Roman" w:cs="Times New Roman"/>
+          <w:sz w:val="24"/>
+        </w:rPr>
+        <w:t xml:space="preserve"> –</w:t>
       </w:r>
       <w:r>
         <w:rPr>
@@ -2543,7 +3845,23 @@
           <w:rFonts w:ascii="Times New Roman" w:hAnsi="Times New Roman" w:cs="Times New Roman"/>
           <w:sz w:val="24"/>
         </w:rPr>
-        <w:t xml:space="preserve">Крум Тюкенов – </w:t>
+        <w:t xml:space="preserve">Крум </w:t>
+      </w:r>
+      <w:proofErr w:type="spellStart"/>
+      <w:r>
+        <w:rPr>
+          <w:rFonts w:ascii="Times New Roman" w:hAnsi="Times New Roman" w:cs="Times New Roman"/>
+          <w:sz w:val="24"/>
+        </w:rPr>
+        <w:t>Тюкенов</w:t>
+      </w:r>
+      <w:proofErr w:type="spellEnd"/>
+      <w:r>
+        <w:rPr>
+          <w:rFonts w:ascii="Times New Roman" w:hAnsi="Times New Roman" w:cs="Times New Roman"/>
+          <w:sz w:val="24"/>
+        </w:rPr>
+        <w:t xml:space="preserve"> – </w:t>
       </w:r>
       <w:proofErr w:type="spellStart"/>
       <w:r>
@@ -2691,6 +4009,241 @@
     </w:sectPr>
   </w:body>
 </w:document>
+</file>
+
+<file path=word/numbering.xml><?xml version="1.0" encoding="utf-8"?>
+<w:numbering xmlns:wpc="http://schemas.microsoft.com/office/word/2010/wordprocessingCanvas" xmlns:mc="http://schemas.openxmlformats.org/markup-compatibility/2006" xmlns:o="urn:schemas-microsoft-com:office:office" xmlns:r="http://schemas.openxmlformats.org/officeDocument/2006/relationships" xmlns:m="http://schemas.openxmlformats.org/officeDocument/2006/math" xmlns:v="urn:schemas-microsoft-com:vml" xmlns:wp14="http://schemas.microsoft.com/office/word/2010/wordprocessingDrawing" xmlns:wp="http://schemas.openxmlformats.org/drawingml/2006/wordprocessingDrawing" xmlns:w10="urn:schemas-microsoft-com:office:word" xmlns:w="http://schemas.openxmlformats.org/wordprocessingml/2006/main" xmlns:w14="http://schemas.microsoft.com/office/word/2010/wordml" xmlns:wpg="http://schemas.microsoft.com/office/word/2010/wordprocessingGroup" xmlns:wpi="http://schemas.microsoft.com/office/word/2010/wordprocessingInk" xmlns:wne="http://schemas.microsoft.com/office/word/2006/wordml" xmlns:wps="http://schemas.microsoft.com/office/word/2010/wordprocessingShape" mc:Ignorable="w14 wp14">
+  <w:abstractNum w:abstractNumId="0">
+    <w:nsid w:val="185A595E"/>
+    <w:multiLevelType w:val="hybridMultilevel"/>
+    <w:tmpl w:val="1E445DB4"/>
+    <w:lvl w:ilvl="0" w:tplc="689E043E">
+      <w:numFmt w:val="bullet"/>
+      <w:lvlText w:val="-"/>
+      <w:lvlJc w:val="left"/>
+      <w:pPr>
+        <w:ind w:left="720" w:hanging="360"/>
+      </w:pPr>
+      <w:rPr>
+        <w:rFonts w:ascii="Times New Roman" w:eastAsiaTheme="minorHAnsi" w:hAnsi="Times New Roman" w:cs="Times New Roman" w:hint="default"/>
+      </w:rPr>
+    </w:lvl>
+    <w:lvl w:ilvl="1" w:tplc="04020003" w:tentative="1">
+      <w:start w:val="1"/>
+      <w:numFmt w:val="bullet"/>
+      <w:lvlText w:val="o"/>
+      <w:lvlJc w:val="left"/>
+      <w:pPr>
+        <w:ind w:left="1440" w:hanging="360"/>
+      </w:pPr>
+      <w:rPr>
+        <w:rFonts w:ascii="Courier New" w:hAnsi="Courier New" w:cs="Courier New" w:hint="default"/>
+      </w:rPr>
+    </w:lvl>
+    <w:lvl w:ilvl="2" w:tplc="04020005" w:tentative="1">
+      <w:start w:val="1"/>
+      <w:numFmt w:val="bullet"/>
+      <w:lvlText w:val=""/>
+      <w:lvlJc w:val="left"/>
+      <w:pPr>
+        <w:ind w:left="2160" w:hanging="360"/>
+      </w:pPr>
+      <w:rPr>
+        <w:rFonts w:ascii="Wingdings" w:hAnsi="Wingdings" w:hint="default"/>
+      </w:rPr>
+    </w:lvl>
+    <w:lvl w:ilvl="3" w:tplc="04020001" w:tentative="1">
+      <w:start w:val="1"/>
+      <w:numFmt w:val="bullet"/>
+      <w:lvlText w:val=""/>
+      <w:lvlJc w:val="left"/>
+      <w:pPr>
+        <w:ind w:left="2880" w:hanging="360"/>
+      </w:pPr>
+      <w:rPr>
+        <w:rFonts w:ascii="Symbol" w:hAnsi="Symbol" w:hint="default"/>
+      </w:rPr>
+    </w:lvl>
+    <w:lvl w:ilvl="4" w:tplc="04020003" w:tentative="1">
+      <w:start w:val="1"/>
+      <w:numFmt w:val="bullet"/>
+      <w:lvlText w:val="o"/>
+      <w:lvlJc w:val="left"/>
+      <w:pPr>
+        <w:ind w:left="3600" w:hanging="360"/>
+      </w:pPr>
+      <w:rPr>
+        <w:rFonts w:ascii="Courier New" w:hAnsi="Courier New" w:cs="Courier New" w:hint="default"/>
+      </w:rPr>
+    </w:lvl>
+    <w:lvl w:ilvl="5" w:tplc="04020005" w:tentative="1">
+      <w:start w:val="1"/>
+      <w:numFmt w:val="bullet"/>
+      <w:lvlText w:val=""/>
+      <w:lvlJc w:val="left"/>
+      <w:pPr>
+        <w:ind w:left="4320" w:hanging="360"/>
+      </w:pPr>
+      <w:rPr>
+        <w:rFonts w:ascii="Wingdings" w:hAnsi="Wingdings" w:hint="default"/>
+      </w:rPr>
+    </w:lvl>
+    <w:lvl w:ilvl="6" w:tplc="04020001" w:tentative="1">
+      <w:start w:val="1"/>
+      <w:numFmt w:val="bullet"/>
+      <w:lvlText w:val=""/>
+      <w:lvlJc w:val="left"/>
+      <w:pPr>
+        <w:ind w:left="5040" w:hanging="360"/>
+      </w:pPr>
+      <w:rPr>
+        <w:rFonts w:ascii="Symbol" w:hAnsi="Symbol" w:hint="default"/>
+      </w:rPr>
+    </w:lvl>
+    <w:lvl w:ilvl="7" w:tplc="04020003" w:tentative="1">
+      <w:start w:val="1"/>
+      <w:numFmt w:val="bullet"/>
+      <w:lvlText w:val="o"/>
+      <w:lvlJc w:val="left"/>
+      <w:pPr>
+        <w:ind w:left="5760" w:hanging="360"/>
+      </w:pPr>
+      <w:rPr>
+        <w:rFonts w:ascii="Courier New" w:hAnsi="Courier New" w:cs="Courier New" w:hint="default"/>
+      </w:rPr>
+    </w:lvl>
+    <w:lvl w:ilvl="8" w:tplc="04020005" w:tentative="1">
+      <w:start w:val="1"/>
+      <w:numFmt w:val="bullet"/>
+      <w:lvlText w:val=""/>
+      <w:lvlJc w:val="left"/>
+      <w:pPr>
+        <w:ind w:left="6480" w:hanging="360"/>
+      </w:pPr>
+      <w:rPr>
+        <w:rFonts w:ascii="Wingdings" w:hAnsi="Wingdings" w:hint="default"/>
+      </w:rPr>
+    </w:lvl>
+  </w:abstractNum>
+  <w:abstractNum w:abstractNumId="1">
+    <w:nsid w:val="1B8A4423"/>
+    <w:multiLevelType w:val="hybridMultilevel"/>
+    <w:tmpl w:val="CDD4C306"/>
+    <w:lvl w:ilvl="0" w:tplc="ABD6A8E4">
+      <w:numFmt w:val="bullet"/>
+      <w:lvlText w:val="-"/>
+      <w:lvlJc w:val="left"/>
+      <w:pPr>
+        <w:ind w:left="720" w:hanging="360"/>
+      </w:pPr>
+      <w:rPr>
+        <w:rFonts w:ascii="Times New Roman" w:eastAsiaTheme="minorHAnsi" w:hAnsi="Times New Roman" w:cs="Times New Roman" w:hint="default"/>
+      </w:rPr>
+    </w:lvl>
+    <w:lvl w:ilvl="1" w:tplc="04020003" w:tentative="1">
+      <w:start w:val="1"/>
+      <w:numFmt w:val="bullet"/>
+      <w:lvlText w:val="o"/>
+      <w:lvlJc w:val="left"/>
+      <w:pPr>
+        <w:ind w:left="1440" w:hanging="360"/>
+      </w:pPr>
+      <w:rPr>
+        <w:rFonts w:ascii="Courier New" w:hAnsi="Courier New" w:cs="Courier New" w:hint="default"/>
+      </w:rPr>
+    </w:lvl>
+    <w:lvl w:ilvl="2" w:tplc="04020005" w:tentative="1">
+      <w:start w:val="1"/>
+      <w:numFmt w:val="bullet"/>
+      <w:lvlText w:val=""/>
+      <w:lvlJc w:val="left"/>
+      <w:pPr>
+        <w:ind w:left="2160" w:hanging="360"/>
+      </w:pPr>
+      <w:rPr>
+        <w:rFonts w:ascii="Wingdings" w:hAnsi="Wingdings" w:hint="default"/>
+      </w:rPr>
+    </w:lvl>
+    <w:lvl w:ilvl="3" w:tplc="04020001" w:tentative="1">
+      <w:start w:val="1"/>
+      <w:numFmt w:val="bullet"/>
+      <w:lvlText w:val=""/>
+      <w:lvlJc w:val="left"/>
+      <w:pPr>
+        <w:ind w:left="2880" w:hanging="360"/>
+      </w:pPr>
+      <w:rPr>
+        <w:rFonts w:ascii="Symbol" w:hAnsi="Symbol" w:hint="default"/>
+      </w:rPr>
+    </w:lvl>
+    <w:lvl w:ilvl="4" w:tplc="04020003" w:tentative="1">
+      <w:start w:val="1"/>
+      <w:numFmt w:val="bullet"/>
+      <w:lvlText w:val="o"/>
+      <w:lvlJc w:val="left"/>
+      <w:pPr>
+        <w:ind w:left="3600" w:hanging="360"/>
+      </w:pPr>
+      <w:rPr>
+        <w:rFonts w:ascii="Courier New" w:hAnsi="Courier New" w:cs="Courier New" w:hint="default"/>
+      </w:rPr>
+    </w:lvl>
+    <w:lvl w:ilvl="5" w:tplc="04020005" w:tentative="1">
+      <w:start w:val="1"/>
+      <w:numFmt w:val="bullet"/>
+      <w:lvlText w:val=""/>
+      <w:lvlJc w:val="left"/>
+      <w:pPr>
+        <w:ind w:left="4320" w:hanging="360"/>
+      </w:pPr>
+      <w:rPr>
+        <w:rFonts w:ascii="Wingdings" w:hAnsi="Wingdings" w:hint="default"/>
+      </w:rPr>
+    </w:lvl>
+    <w:lvl w:ilvl="6" w:tplc="04020001" w:tentative="1">
+      <w:start w:val="1"/>
+      <w:numFmt w:val="bullet"/>
+      <w:lvlText w:val=""/>
+      <w:lvlJc w:val="left"/>
+      <w:pPr>
+        <w:ind w:left="5040" w:hanging="360"/>
+      </w:pPr>
+      <w:rPr>
+        <w:rFonts w:ascii="Symbol" w:hAnsi="Symbol" w:hint="default"/>
+      </w:rPr>
+    </w:lvl>
+    <w:lvl w:ilvl="7" w:tplc="04020003" w:tentative="1">
+      <w:start w:val="1"/>
+      <w:numFmt w:val="bullet"/>
+      <w:lvlText w:val="o"/>
+      <w:lvlJc w:val="left"/>
+      <w:pPr>
+        <w:ind w:left="5760" w:hanging="360"/>
+      </w:pPr>
+      <w:rPr>
+        <w:rFonts w:ascii="Courier New" w:hAnsi="Courier New" w:cs="Courier New" w:hint="default"/>
+      </w:rPr>
+    </w:lvl>
+    <w:lvl w:ilvl="8" w:tplc="04020005" w:tentative="1">
+      <w:start w:val="1"/>
+      <w:numFmt w:val="bullet"/>
+      <w:lvlText w:val=""/>
+      <w:lvlJc w:val="left"/>
+      <w:pPr>
+        <w:ind w:left="6480" w:hanging="360"/>
+      </w:pPr>
+      <w:rPr>
+        <w:rFonts w:ascii="Wingdings" w:hAnsi="Wingdings" w:hint="default"/>
+      </w:rPr>
+    </w:lvl>
+  </w:abstractNum>
+  <w:num w:numId="1">
+    <w:abstractNumId w:val="0"/>
+  </w:num>
+  <w:num w:numId="2">
+    <w:abstractNumId w:val="1"/>
+  </w:num>
+</w:numbering>
 </file>
 
 <file path=word/styles.xml><?xml version="1.0" encoding="utf-8"?>
@@ -2852,6 +4405,7 @@
   <w:style w:type="paragraph" w:default="1" w:styleId="Normal">
     <w:name w:val="Normal"/>
     <w:qFormat/>
+    <w:rsid w:val="0007292B"/>
   </w:style>
   <w:style w:type="character" w:default="1" w:styleId="DefaultParagraphFont">
     <w:name w:val="Default Paragraph Font"/>
@@ -2932,6 +4486,17 @@
       <w:color w:val="800080" w:themeColor="followedHyperlink"/>
       <w:u w:val="single"/>
     </w:rPr>
+  </w:style>
+  <w:style w:type="paragraph" w:styleId="ListParagraph">
+    <w:name w:val="List Paragraph"/>
+    <w:basedOn w:val="Normal"/>
+    <w:uiPriority w:val="34"/>
+    <w:qFormat/>
+    <w:rsid w:val="0007292B"/>
+    <w:pPr>
+      <w:ind w:left="720"/>
+      <w:contextualSpacing/>
+    </w:pPr>
   </w:style>
 </w:styles>
 </file>
@@ -3095,6 +4660,7 @@
   <w:style w:type="paragraph" w:default="1" w:styleId="Normal">
     <w:name w:val="Normal"/>
     <w:qFormat/>
+    <w:rsid w:val="0007292B"/>
   </w:style>
   <w:style w:type="character" w:default="1" w:styleId="DefaultParagraphFont">
     <w:name w:val="Default Paragraph Font"/>
@@ -3176,6 +4742,17 @@
       <w:u w:val="single"/>
     </w:rPr>
   </w:style>
+  <w:style w:type="paragraph" w:styleId="ListParagraph">
+    <w:name w:val="List Paragraph"/>
+    <w:basedOn w:val="Normal"/>
+    <w:uiPriority w:val="34"/>
+    <w:qFormat/>
+    <w:rsid w:val="0007292B"/>
+    <w:pPr>
+      <w:ind w:left="720"/>
+      <w:contextualSpacing/>
+    </w:pPr>
+  </w:style>
 </w:styles>
 </file>
 
@@ -3187,7 +4764,7 @@
         <a:sysClr val="windowText" lastClr="000000"/>
       </a:dk1>
       <a:lt1>
-        <a:sysClr val="window" lastClr="FFFFFF"/>
+        <a:sysClr val="window" lastClr="EBEBEB"/>
       </a:lt1>
       <a:dk2>
         <a:srgbClr val="1F497D"/>

</xml_diff>

<commit_message>
minor changes on game description
</commit_message>
<xml_diff>
--- a/Documentation KingSurvival1.docx
+++ b/Documentation KingSurvival1.docx
@@ -1,6 +1,6 @@
 
 <file path=word/document.xml><?xml version="1.0" encoding="utf-8"?>
-<w:document xmlns:wpc="http://schemas.microsoft.com/office/word/2010/wordprocessingCanvas" xmlns:mc="http://schemas.openxmlformats.org/markup-compatibility/2006" xmlns:o="urn:schemas-microsoft-com:office:office" xmlns:r="http://schemas.openxmlformats.org/officeDocument/2006/relationships" xmlns:m="http://schemas.openxmlformats.org/officeDocument/2006/math" xmlns:v="urn:schemas-microsoft-com:vml" xmlns:wp14="http://schemas.microsoft.com/office/word/2010/wordprocessingDrawing" xmlns:wp="http://schemas.openxmlformats.org/drawingml/2006/wordprocessingDrawing" xmlns:w10="urn:schemas-microsoft-com:office:word" xmlns:w="http://schemas.openxmlformats.org/wordprocessingml/2006/main" xmlns:w14="http://schemas.microsoft.com/office/word/2010/wordml" xmlns:wpg="http://schemas.microsoft.com/office/word/2010/wordprocessingGroup" xmlns:wpi="http://schemas.microsoft.com/office/word/2010/wordprocessingInk" xmlns:wne="http://schemas.microsoft.com/office/word/2006/wordml" xmlns:wps="http://schemas.microsoft.com/office/word/2010/wordprocessingShape" mc:Ignorable="w14 wp14">
+<w:document xmlns:ve="http://schemas.openxmlformats.org/markup-compatibility/2006" xmlns:o="urn:schemas-microsoft-com:office:office" xmlns:r="http://schemas.openxmlformats.org/officeDocument/2006/relationships" xmlns:m="http://schemas.openxmlformats.org/officeDocument/2006/math" xmlns:v="urn:schemas-microsoft-com:vml" xmlns:wp="http://schemas.openxmlformats.org/drawingml/2006/wordprocessingDrawing" xmlns:w10="urn:schemas-microsoft-com:office:word" xmlns:w="http://schemas.openxmlformats.org/wordprocessingml/2006/main" xmlns:wne="http://schemas.microsoft.com/office/word/2006/wordml">
   <w:body>
     <w:p>
       <w:pPr>
@@ -46,10 +46,10 @@
           <w:b/>
           <w:noProof/>
           <w:sz w:val="24"/>
-          <w:lang w:eastAsia="bg-BG"/>
+          <w:lang w:val="en-US"/>
         </w:rPr>
         <w:drawing>
-          <wp:inline distT="0" distB="0" distL="0" distR="0" wp14:anchorId="565373F0" wp14:editId="5A93AB0F">
+          <wp:inline distT="0" distB="0" distL="0" distR="0">
             <wp:extent cx="3252108" cy="1143000"/>
             <wp:effectExtent l="0" t="0" r="5715" b="0"/>
             <wp:docPr id="2" name="Picture 2"/>
@@ -64,10 +64,10 @@
                     <pic:cNvPicPr/>
                   </pic:nvPicPr>
                   <pic:blipFill>
-                    <a:blip r:embed="rId6">
+                    <a:blip r:embed="rId5" cstate="print">
                       <a:extLst>
                         <a:ext uri="{28A0092B-C50C-407E-A947-70E740481C1C}">
-                          <a14:useLocalDpi xmlns:a14="http://schemas.microsoft.com/office/drawing/2010/main" val="0"/>
+                          <a14:useLocalDpi xmlns:a14="http://schemas.microsoft.com/office/drawing/2010/main" xmlns:wps="http://schemas.microsoft.com/office/word/2010/wordprocessingShape" xmlns:wpi="http://schemas.microsoft.com/office/word/2010/wordprocessingInk" xmlns:wpg="http://schemas.microsoft.com/office/word/2010/wordprocessingGroup" xmlns:w14="http://schemas.microsoft.com/office/word/2010/wordml" xmlns:w="http://schemas.openxmlformats.org/wordprocessingml/2006/main" xmlns:w10="urn:schemas-microsoft-com:office:word" xmlns:wp14="http://schemas.microsoft.com/office/word/2010/wordprocessingDrawing" xmlns:v="urn:schemas-microsoft-com:vml" xmlns:o="urn:schemas-microsoft-com:office:office" xmlns:mc="http://schemas.openxmlformats.org/markup-compatibility/2006" xmlns:wpc="http://schemas.microsoft.com/office/word/2010/wordprocessingCanvas" xmlns="" val="0"/>
                         </a:ext>
                       </a:extLst>
                     </a:blip>
@@ -321,7 +321,49 @@
           <w:rFonts w:ascii="Times New Roman" w:hAnsi="Times New Roman" w:cs="Times New Roman"/>
           <w:sz w:val="24"/>
         </w:rPr>
-        <w:t>на дъската и да победи, или да бъде убит от пешките. Играчът движи фигурите и на царя, и на пешките</w:t>
+        <w:t xml:space="preserve">на дъската и да победи, или да бъде </w:t>
+      </w:r>
+      <w:r>
+        <w:rPr>
+          <w:rFonts w:ascii="Times New Roman" w:hAnsi="Times New Roman" w:cs="Times New Roman"/>
+          <w:sz w:val="24"/>
+        </w:rPr>
+        <w:t>притиснат</w:t>
+      </w:r>
+      <w:r>
+        <w:rPr>
+          <w:rFonts w:ascii="Times New Roman" w:hAnsi="Times New Roman" w:cs="Times New Roman"/>
+          <w:sz w:val="24"/>
+        </w:rPr>
+        <w:t xml:space="preserve"> от пешките</w:t>
+      </w:r>
+      <w:r>
+        <w:rPr>
+          <w:rFonts w:ascii="Times New Roman" w:hAnsi="Times New Roman" w:cs="Times New Roman"/>
+          <w:sz w:val="24"/>
+        </w:rPr>
+        <w:t>, така че да няма повече нито един възможен ход</w:t>
+      </w:r>
+      <w:r>
+        <w:rPr>
+          <w:rFonts w:ascii="Times New Roman" w:hAnsi="Times New Roman" w:cs="Times New Roman"/>
+          <w:sz w:val="24"/>
+        </w:rPr>
+        <w:t xml:space="preserve">. </w:t>
+      </w:r>
+      <w:r>
+        <w:rPr>
+          <w:rFonts w:ascii="Times New Roman" w:hAnsi="Times New Roman" w:cs="Times New Roman"/>
+          <w:sz w:val="24"/>
+        </w:rPr>
+        <w:t xml:space="preserve">Царят печели играта и в случай, че нито една от пешките няма възможен ход по игралното поле. </w:t>
+      </w:r>
+      <w:r>
+        <w:rPr>
+          <w:rFonts w:ascii="Times New Roman" w:hAnsi="Times New Roman" w:cs="Times New Roman"/>
+          <w:sz w:val="24"/>
+        </w:rPr>
+        <w:t>Играчът движи фигурите и на царя, и на пешките</w:t>
       </w:r>
       <w:r>
         <w:rPr>
@@ -551,7 +593,7 @@
           <w:rFonts w:ascii="Times New Roman" w:hAnsi="Times New Roman" w:cs="Times New Roman"/>
           <w:noProof/>
           <w:sz w:val="24"/>
-          <w:lang w:eastAsia="bg-BG"/>
+          <w:lang w:val="en-US"/>
         </w:rPr>
         <w:drawing>
           <wp:inline distT="0" distB="0" distL="0" distR="0">
@@ -569,10 +611,10 @@
                     <pic:cNvPicPr/>
                   </pic:nvPicPr>
                   <pic:blipFill>
-                    <a:blip r:embed="rId7">
+                    <a:blip r:embed="rId6" cstate="print">
                       <a:extLst>
                         <a:ext uri="{28A0092B-C50C-407E-A947-70E740481C1C}">
-                          <a14:useLocalDpi xmlns:a14="http://schemas.microsoft.com/office/drawing/2010/main" val="0"/>
+                          <a14:useLocalDpi xmlns:a14="http://schemas.microsoft.com/office/drawing/2010/main" xmlns:wps="http://schemas.microsoft.com/office/word/2010/wordprocessingShape" xmlns:wpi="http://schemas.microsoft.com/office/word/2010/wordprocessingInk" xmlns:wpg="http://schemas.microsoft.com/office/word/2010/wordprocessingGroup" xmlns:w14="http://schemas.microsoft.com/office/word/2010/wordml" xmlns:w="http://schemas.openxmlformats.org/wordprocessingml/2006/main" xmlns:w10="urn:schemas-microsoft-com:office:word" xmlns:wp14="http://schemas.microsoft.com/office/word/2010/wordprocessingDrawing" xmlns:v="urn:schemas-microsoft-com:vml" xmlns:o="urn:schemas-microsoft-com:office:office" xmlns:mc="http://schemas.openxmlformats.org/markup-compatibility/2006" xmlns:wpc="http://schemas.microsoft.com/office/word/2010/wordprocessingCanvas" xmlns="" val="0"/>
                         </a:ext>
                       </a:extLst>
                     </a:blip>
@@ -605,7 +647,30 @@
         <w:rPr>
           <w:rFonts w:ascii="Times New Roman" w:hAnsi="Times New Roman" w:cs="Times New Roman"/>
           <w:sz w:val="24"/>
-          <w:lang w:val="en-US"/>
+        </w:rPr>
+      </w:pPr>
+    </w:p>
+    <w:p>
+      <w:pPr>
+        <w:tabs>
+          <w:tab w:val="left" w:pos="3375"/>
+        </w:tabs>
+        <w:jc w:val="both"/>
+        <w:rPr>
+          <w:rFonts w:ascii="Times New Roman" w:hAnsi="Times New Roman" w:cs="Times New Roman"/>
+          <w:sz w:val="24"/>
+        </w:rPr>
+      </w:pPr>
+    </w:p>
+    <w:p>
+      <w:pPr>
+        <w:tabs>
+          <w:tab w:val="left" w:pos="3375"/>
+        </w:tabs>
+        <w:jc w:val="both"/>
+        <w:rPr>
+          <w:rFonts w:ascii="Times New Roman" w:hAnsi="Times New Roman" w:cs="Times New Roman"/>
+          <w:sz w:val="24"/>
         </w:rPr>
       </w:pPr>
     </w:p>
@@ -641,6 +706,7 @@
           <w:b/>
           <w:sz w:val="36"/>
         </w:rPr>
+        <w:lastRenderedPageBreak/>
         <w:t>Файлове</w:t>
       </w:r>
       <w:r>
@@ -1277,7 +1343,21 @@
           <w:rFonts w:ascii="Times New Roman" w:hAnsi="Times New Roman" w:cs="Times New Roman"/>
           <w:sz w:val="24"/>
         </w:rPr>
-        <w:t>и превръща зададения вход в команда за движение.</w:t>
+        <w:t xml:space="preserve">и превръща </w:t>
+      </w:r>
+      <w:r>
+        <w:rPr>
+          <w:rFonts w:ascii="Times New Roman" w:hAnsi="Times New Roman" w:cs="Times New Roman"/>
+          <w:sz w:val="24"/>
+        </w:rPr>
+        <w:t>подадения от потребителя</w:t>
+      </w:r>
+      <w:r>
+        <w:rPr>
+          <w:rFonts w:ascii="Times New Roman" w:hAnsi="Times New Roman" w:cs="Times New Roman"/>
+          <w:sz w:val="24"/>
+        </w:rPr>
+        <w:t xml:space="preserve"> вход в команда за движение.</w:t>
       </w:r>
     </w:p>
     <w:p>
@@ -1864,6 +1944,7 @@
           <w:sz w:val="24"/>
           <w:lang w:val="en-US"/>
         </w:rPr>
+        <w:lastRenderedPageBreak/>
         <w:t>Validations</w:t>
       </w:r>
       <w:r>
@@ -1903,7 +1984,21 @@
           <w:rFonts w:ascii="Times New Roman" w:hAnsi="Times New Roman" w:cs="Times New Roman"/>
           <w:sz w:val="24"/>
         </w:rPr>
-        <w:t>правене на проверки по отношение на командите – дали са правилно зададени и могат ли да бъдат изпълнени.</w:t>
+        <w:t xml:space="preserve">правене на проверки по отношение на командите – дали са правилно </w:t>
+      </w:r>
+      <w:r>
+        <w:rPr>
+          <w:rFonts w:ascii="Times New Roman" w:hAnsi="Times New Roman" w:cs="Times New Roman"/>
+          <w:sz w:val="24"/>
+        </w:rPr>
+        <w:t>подадени</w:t>
+      </w:r>
+      <w:r>
+        <w:rPr>
+          <w:rFonts w:ascii="Times New Roman" w:hAnsi="Times New Roman" w:cs="Times New Roman"/>
+          <w:sz w:val="24"/>
+        </w:rPr>
+        <w:t xml:space="preserve"> и могат ли да бъдат изпълнени.</w:t>
       </w:r>
       <w:proofErr w:type="gramEnd"/>
     </w:p>
@@ -2054,7 +2149,6 @@
           <w:sz w:val="24"/>
           <w:lang w:val="en-US"/>
         </w:rPr>
-        <w:lastRenderedPageBreak/>
         <w:t>IDirection.cs</w:t>
       </w:r>
       <w:proofErr w:type="spellEnd"/>
@@ -3022,6 +3116,7 @@
           <w:rFonts w:ascii="Times New Roman" w:hAnsi="Times New Roman" w:cs="Times New Roman"/>
           <w:sz w:val="24"/>
         </w:rPr>
+        <w:lastRenderedPageBreak/>
         <w:t>оптимизиране на класа за визуализиране на играта</w:t>
       </w:r>
     </w:p>
@@ -3133,7 +3228,21 @@
           <w:rFonts w:ascii="Times New Roman" w:hAnsi="Times New Roman" w:cs="Times New Roman"/>
           <w:sz w:val="24"/>
         </w:rPr>
-        <w:t>добавяне на методи за проверка за победител и изпълнение на последяващи инструкции</w:t>
+        <w:t>добавяне на методи за проверка за п</w:t>
+      </w:r>
+      <w:r>
+        <w:rPr>
+          <w:rFonts w:ascii="Times New Roman" w:hAnsi="Times New Roman" w:cs="Times New Roman"/>
+          <w:sz w:val="24"/>
+        </w:rPr>
+        <w:t>обедител и изпълнение на послед</w:t>
+      </w:r>
+      <w:r>
+        <w:rPr>
+          <w:rFonts w:ascii="Times New Roman" w:hAnsi="Times New Roman" w:cs="Times New Roman"/>
+          <w:sz w:val="24"/>
+        </w:rPr>
+        <w:t>ващи инструкции</w:t>
       </w:r>
     </w:p>
     <w:p>
@@ -3189,7 +3298,6 @@
           <w:rFonts w:ascii="Times New Roman" w:hAnsi="Times New Roman" w:cs="Times New Roman"/>
           <w:sz w:val="24"/>
         </w:rPr>
-        <w:lastRenderedPageBreak/>
         <w:t>добавяне на проверки за валидни посоки на движение</w:t>
       </w:r>
     </w:p>
@@ -3693,7 +3801,7 @@
         </w:rPr>
         <w:t xml:space="preserve"> </w:t>
       </w:r>
-      <w:hyperlink r:id="rId8" w:history="1">
+      <w:hyperlink r:id="rId7" w:history="1">
         <w:r>
           <w:rPr>
             <w:rStyle w:val="Hyperlink"/>
@@ -3789,43 +3897,27 @@
           <w:rFonts w:ascii="Times New Roman" w:hAnsi="Times New Roman" w:cs="Times New Roman"/>
           <w:sz w:val="24"/>
         </w:rPr>
-        <w:t xml:space="preserve">Иван </w:t>
+        <w:t>Иван Бангиев –</w:t>
+      </w:r>
+      <w:r>
+        <w:rPr>
+          <w:rFonts w:ascii="Times New Roman" w:hAnsi="Times New Roman" w:cs="Times New Roman"/>
+          <w:b/>
+          <w:sz w:val="24"/>
+        </w:rPr>
+        <w:t xml:space="preserve"> </w:t>
       </w:r>
       <w:proofErr w:type="spellStart"/>
       <w:r>
         <w:rPr>
           <w:rFonts w:ascii="Times New Roman" w:hAnsi="Times New Roman" w:cs="Times New Roman"/>
-          <w:sz w:val="24"/>
-        </w:rPr>
-        <w:t>Бангиев</w:t>
+          <w:b/>
+          <w:sz w:val="24"/>
+          <w:lang w:val="en-US"/>
+        </w:rPr>
+        <w:t>bangiev</w:t>
       </w:r>
       <w:proofErr w:type="spellEnd"/>
-      <w:r>
-        <w:rPr>
-          <w:rFonts w:ascii="Times New Roman" w:hAnsi="Times New Roman" w:cs="Times New Roman"/>
-          <w:sz w:val="24"/>
-        </w:rPr>
-        <w:t xml:space="preserve"> –</w:t>
-      </w:r>
-      <w:r>
-        <w:rPr>
-          <w:rFonts w:ascii="Times New Roman" w:hAnsi="Times New Roman" w:cs="Times New Roman"/>
-          <w:b/>
-          <w:sz w:val="24"/>
-        </w:rPr>
-        <w:t xml:space="preserve"> </w:t>
-      </w:r>
-      <w:proofErr w:type="spellStart"/>
-      <w:r>
-        <w:rPr>
-          <w:rFonts w:ascii="Times New Roman" w:hAnsi="Times New Roman" w:cs="Times New Roman"/>
-          <w:b/>
-          <w:sz w:val="24"/>
-          <w:lang w:val="en-US"/>
-        </w:rPr>
-        <w:t>bangiev</w:t>
-      </w:r>
-      <w:proofErr w:type="spellEnd"/>
     </w:p>
     <w:p>
       <w:pPr>
@@ -3845,23 +3937,7 @@
           <w:rFonts w:ascii="Times New Roman" w:hAnsi="Times New Roman" w:cs="Times New Roman"/>
           <w:sz w:val="24"/>
         </w:rPr>
-        <w:t xml:space="preserve">Крум </w:t>
-      </w:r>
-      <w:proofErr w:type="spellStart"/>
-      <w:r>
-        <w:rPr>
-          <w:rFonts w:ascii="Times New Roman" w:hAnsi="Times New Roman" w:cs="Times New Roman"/>
-          <w:sz w:val="24"/>
-        </w:rPr>
-        <w:t>Тюкенов</w:t>
-      </w:r>
-      <w:proofErr w:type="spellEnd"/>
-      <w:r>
-        <w:rPr>
-          <w:rFonts w:ascii="Times New Roman" w:hAnsi="Times New Roman" w:cs="Times New Roman"/>
-          <w:sz w:val="24"/>
-        </w:rPr>
-        <w:t xml:space="preserve"> – </w:t>
+        <w:t xml:space="preserve">Крум Тюкенов – </w:t>
       </w:r>
       <w:proofErr w:type="spellStart"/>
       <w:r>
@@ -4012,7 +4088,7 @@
 </file>
 
 <file path=word/numbering.xml><?xml version="1.0" encoding="utf-8"?>
-<w:numbering xmlns:wpc="http://schemas.microsoft.com/office/word/2010/wordprocessingCanvas" xmlns:mc="http://schemas.openxmlformats.org/markup-compatibility/2006" xmlns:o="urn:schemas-microsoft-com:office:office" xmlns:r="http://schemas.openxmlformats.org/officeDocument/2006/relationships" xmlns:m="http://schemas.openxmlformats.org/officeDocument/2006/math" xmlns:v="urn:schemas-microsoft-com:vml" xmlns:wp14="http://schemas.microsoft.com/office/word/2010/wordprocessingDrawing" xmlns:wp="http://schemas.openxmlformats.org/drawingml/2006/wordprocessingDrawing" xmlns:w10="urn:schemas-microsoft-com:office:word" xmlns:w="http://schemas.openxmlformats.org/wordprocessingml/2006/main" xmlns:w14="http://schemas.microsoft.com/office/word/2010/wordml" xmlns:wpg="http://schemas.microsoft.com/office/word/2010/wordprocessingGroup" xmlns:wpi="http://schemas.microsoft.com/office/word/2010/wordprocessingInk" xmlns:wne="http://schemas.microsoft.com/office/word/2006/wordml" xmlns:wps="http://schemas.microsoft.com/office/word/2010/wordprocessingShape" mc:Ignorable="w14 wp14">
+<w:numbering xmlns:ve="http://schemas.openxmlformats.org/markup-compatibility/2006" xmlns:o="urn:schemas-microsoft-com:office:office" xmlns:r="http://schemas.openxmlformats.org/officeDocument/2006/relationships" xmlns:m="http://schemas.openxmlformats.org/officeDocument/2006/math" xmlns:v="urn:schemas-microsoft-com:vml" xmlns:wp="http://schemas.openxmlformats.org/drawingml/2006/wordprocessingDrawing" xmlns:w10="urn:schemas-microsoft-com:office:word" xmlns:w="http://schemas.openxmlformats.org/wordprocessingml/2006/main" xmlns:wne="http://schemas.microsoft.com/office/word/2006/wordml">
   <w:abstractNum w:abstractNumId="0">
     <w:nsid w:val="185A595E"/>
     <w:multiLevelType w:val="hybridMultilevel"/>
@@ -4247,7 +4323,7 @@
 </file>
 
 <file path=word/styles.xml><?xml version="1.0" encoding="utf-8"?>
-<w:styles xmlns:mc="http://schemas.openxmlformats.org/markup-compatibility/2006" xmlns:r="http://schemas.openxmlformats.org/officeDocument/2006/relationships" xmlns:w="http://schemas.openxmlformats.org/wordprocessingml/2006/main" xmlns:w14="http://schemas.microsoft.com/office/word/2010/wordml" mc:Ignorable="w14">
+<w:styles xmlns:r="http://schemas.openxmlformats.org/officeDocument/2006/relationships" xmlns:w="http://schemas.openxmlformats.org/wordprocessingml/2006/main">
   <w:docDefaults>
     <w:rPrDefault>
       <w:rPr>
@@ -4418,6 +4494,7 @@
     <w:uiPriority w:val="99"/>
     <w:semiHidden/>
     <w:unhideWhenUsed/>
+    <w:qFormat/>
     <w:tblPr>
       <w:tblInd w:w="0" w:type="dxa"/>
       <w:tblCellMar>
@@ -4764,7 +4841,7 @@
         <a:sysClr val="windowText" lastClr="000000"/>
       </a:dk1>
       <a:lt1>
-        <a:sysClr val="window" lastClr="EBEBEB"/>
+        <a:sysClr val="window" lastClr="FFFFFF"/>
       </a:lt1>
       <a:dk2>
         <a:srgbClr val="1F497D"/>

</xml_diff>

<commit_message>
Changes on the documentation timeline.
</commit_message>
<xml_diff>
--- a/Documentation KingSurvival1.docx
+++ b/Documentation KingSurvival1.docx
@@ -1,6 +1,6 @@
 
 <file path=word/document.xml><?xml version="1.0" encoding="utf-8"?>
-<w:document xmlns:ve="http://schemas.openxmlformats.org/markup-compatibility/2006" xmlns:o="urn:schemas-microsoft-com:office:office" xmlns:r="http://schemas.openxmlformats.org/officeDocument/2006/relationships" xmlns:m="http://schemas.openxmlformats.org/officeDocument/2006/math" xmlns:v="urn:schemas-microsoft-com:vml" xmlns:wp="http://schemas.openxmlformats.org/drawingml/2006/wordprocessingDrawing" xmlns:w10="urn:schemas-microsoft-com:office:word" xmlns:w="http://schemas.openxmlformats.org/wordprocessingml/2006/main" xmlns:wne="http://schemas.microsoft.com/office/word/2006/wordml">
+<w:document xmlns:wpc="http://schemas.microsoft.com/office/word/2010/wordprocessingCanvas" xmlns:mc="http://schemas.openxmlformats.org/markup-compatibility/2006" xmlns:o="urn:schemas-microsoft-com:office:office" xmlns:r="http://schemas.openxmlformats.org/officeDocument/2006/relationships" xmlns:m="http://schemas.openxmlformats.org/officeDocument/2006/math" xmlns:v="urn:schemas-microsoft-com:vml" xmlns:wp14="http://schemas.microsoft.com/office/word/2010/wordprocessingDrawing" xmlns:wp="http://schemas.openxmlformats.org/drawingml/2006/wordprocessingDrawing" xmlns:w10="urn:schemas-microsoft-com:office:word" xmlns:w="http://schemas.openxmlformats.org/wordprocessingml/2006/main" xmlns:w14="http://schemas.microsoft.com/office/word/2010/wordml" xmlns:w15="http://schemas.microsoft.com/office/word/2012/wordml" xmlns:wpg="http://schemas.microsoft.com/office/word/2010/wordprocessingGroup" xmlns:wpi="http://schemas.microsoft.com/office/word/2010/wordprocessingInk" xmlns:wne="http://schemas.microsoft.com/office/word/2006/wordml" xmlns:wps="http://schemas.microsoft.com/office/word/2010/wordprocessingShape" mc:Ignorable="w14 w15 wp14">
   <w:body>
     <w:p>
       <w:pPr>
@@ -67,7 +67,7 @@
                     <a:blip r:embed="rId5" cstate="print">
                       <a:extLst>
                         <a:ext uri="{28A0092B-C50C-407E-A947-70E740481C1C}">
-                          <a14:useLocalDpi xmlns:a14="http://schemas.microsoft.com/office/drawing/2010/main" xmlns:wps="http://schemas.microsoft.com/office/word/2010/wordprocessingShape" xmlns:wpi="http://schemas.microsoft.com/office/word/2010/wordprocessingInk" xmlns:wpg="http://schemas.microsoft.com/office/word/2010/wordprocessingGroup" xmlns:w14="http://schemas.microsoft.com/office/word/2010/wordml" xmlns:w="http://schemas.openxmlformats.org/wordprocessingml/2006/main" xmlns:w10="urn:schemas-microsoft-com:office:word" xmlns:wp14="http://schemas.microsoft.com/office/word/2010/wordprocessingDrawing" xmlns:v="urn:schemas-microsoft-com:vml" xmlns:o="urn:schemas-microsoft-com:office:office" xmlns:mc="http://schemas.openxmlformats.org/markup-compatibility/2006" xmlns:wpc="http://schemas.microsoft.com/office/word/2010/wordprocessingCanvas" xmlns="" val="0"/>
+                          <a14:useLocalDpi xmlns:a14="http://schemas.microsoft.com/office/drawing/2010/main" val="0"/>
                         </a:ext>
                       </a:extLst>
                     </a:blip>
@@ -614,7 +614,7 @@
                     <a:blip r:embed="rId6" cstate="print">
                       <a:extLst>
                         <a:ext uri="{28A0092B-C50C-407E-A947-70E740481C1C}">
-                          <a14:useLocalDpi xmlns:a14="http://schemas.microsoft.com/office/drawing/2010/main" xmlns:wps="http://schemas.microsoft.com/office/word/2010/wordprocessingShape" xmlns:wpi="http://schemas.microsoft.com/office/word/2010/wordprocessingInk" xmlns:wpg="http://schemas.microsoft.com/office/word/2010/wordprocessingGroup" xmlns:w14="http://schemas.microsoft.com/office/word/2010/wordml" xmlns:w="http://schemas.openxmlformats.org/wordprocessingml/2006/main" xmlns:w10="urn:schemas-microsoft-com:office:word" xmlns:wp14="http://schemas.microsoft.com/office/word/2010/wordprocessingDrawing" xmlns:v="urn:schemas-microsoft-com:vml" xmlns:o="urn:schemas-microsoft-com:office:office" xmlns:mc="http://schemas.openxmlformats.org/markup-compatibility/2006" xmlns:wpc="http://schemas.microsoft.com/office/word/2010/wordprocessingCanvas" xmlns="" val="0"/>
+                          <a14:useLocalDpi xmlns:a14="http://schemas.microsoft.com/office/drawing/2010/main" val="0"/>
                         </a:ext>
                       </a:extLst>
                     </a:blip>
@@ -803,7 +803,6 @@
         </w:rPr>
       </w:pPr>
       <w:proofErr w:type="spellStart"/>
-      <w:proofErr w:type="gramStart"/>
       <w:r>
         <w:rPr>
           <w:rFonts w:ascii="Times New Roman" w:hAnsi="Times New Roman" w:cs="Times New Roman"/>
@@ -880,7 +879,6 @@
         </w:rPr>
         <w:t>-a.</w:t>
       </w:r>
-      <w:proofErr w:type="gramEnd"/>
     </w:p>
     <w:p>
       <w:pPr>
@@ -1142,7 +1140,6 @@
         </w:rPr>
       </w:pPr>
       <w:proofErr w:type="spellStart"/>
-      <w:proofErr w:type="gramStart"/>
       <w:r>
         <w:rPr>
           <w:rFonts w:ascii="Times New Roman" w:hAnsi="Times New Roman" w:cs="Times New Roman"/>
@@ -1176,7 +1173,6 @@
         </w:rPr>
         <w:t>съдържа константите в играта – първоначалните позиции на фигурите и техния брой.</w:t>
       </w:r>
-      <w:proofErr w:type="gramEnd"/>
     </w:p>
     <w:p>
       <w:pPr>
@@ -1936,7 +1932,6 @@
         </w:rPr>
       </w:pPr>
       <w:proofErr w:type="spellStart"/>
-      <w:proofErr w:type="gramStart"/>
       <w:r>
         <w:rPr>
           <w:rFonts w:ascii="Times New Roman" w:hAnsi="Times New Roman" w:cs="Times New Roman"/>
@@ -2000,7 +1995,6 @@
         </w:rPr>
         <w:t xml:space="preserve"> и могат ли да бъдат изпълнени.</w:t>
       </w:r>
-      <w:proofErr w:type="gramEnd"/>
     </w:p>
     <w:p>
       <w:pPr>
@@ -2480,16 +2474,7 @@
           <w:rFonts w:ascii="Times New Roman" w:hAnsi="Times New Roman" w:cs="Times New Roman"/>
           <w:sz w:val="24"/>
         </w:rPr>
-        <w:t>а от проверкит</w:t>
-      </w:r>
-      <w:bookmarkStart w:id="0" w:name="_GoBack"/>
-      <w:bookmarkEnd w:id="0"/>
-      <w:r>
-        <w:rPr>
-          <w:rFonts w:ascii="Times New Roman" w:hAnsi="Times New Roman" w:cs="Times New Roman"/>
-          <w:sz w:val="24"/>
-        </w:rPr>
-        <w:t>е за валидни ходове</w:t>
+        <w:t>а от проверките за валидни ходове</w:t>
       </w:r>
     </w:p>
     <w:p>
@@ -3683,6 +3668,143 @@
     </w:p>
     <w:p>
       <w:pPr>
+        <w:pStyle w:val="ListParagraph"/>
+        <w:numPr>
+          <w:ilvl w:val="0"/>
+          <w:numId w:val="2"/>
+        </w:numPr>
+        <w:tabs>
+          <w:tab w:val="left" w:pos="3375"/>
+        </w:tabs>
+        <w:jc w:val="both"/>
+        <w:rPr>
+          <w:rFonts w:ascii="Times New Roman" w:hAnsi="Times New Roman" w:cs="Times New Roman"/>
+          <w:sz w:val="24"/>
+        </w:rPr>
+      </w:pPr>
+      <w:r>
+        <w:rPr>
+          <w:rFonts w:ascii="Times New Roman" w:hAnsi="Times New Roman" w:cs="Times New Roman"/>
+          <w:sz w:val="24"/>
+        </w:rPr>
+        <w:t xml:space="preserve">имплементиране на </w:t>
+      </w:r>
+      <w:r>
+        <w:rPr>
+          <w:rFonts w:ascii="Times New Roman" w:hAnsi="Times New Roman" w:cs="Times New Roman"/>
+          <w:sz w:val="24"/>
+          <w:lang w:val="en-US"/>
+        </w:rPr>
+        <w:t xml:space="preserve">Strategy, </w:t>
+      </w:r>
+      <w:r>
+        <w:rPr>
+          <w:rFonts w:ascii="Times New Roman" w:hAnsi="Times New Roman" w:cs="Times New Roman"/>
+          <w:sz w:val="24"/>
+        </w:rPr>
+        <w:t>по което се „превежда“ потребителската команда до разбираема за играта такава</w:t>
+      </w:r>
+    </w:p>
+    <w:p>
+      <w:pPr>
+        <w:pStyle w:val="ListParagraph"/>
+        <w:numPr>
+          <w:ilvl w:val="0"/>
+          <w:numId w:val="2"/>
+        </w:numPr>
+        <w:tabs>
+          <w:tab w:val="left" w:pos="3375"/>
+        </w:tabs>
+        <w:jc w:val="both"/>
+        <w:rPr>
+          <w:rFonts w:ascii="Times New Roman" w:hAnsi="Times New Roman" w:cs="Times New Roman"/>
+          <w:sz w:val="24"/>
+        </w:rPr>
+      </w:pPr>
+      <w:r>
+        <w:rPr>
+          <w:rFonts w:ascii="Times New Roman" w:hAnsi="Times New Roman" w:cs="Times New Roman"/>
+          <w:sz w:val="24"/>
+        </w:rPr>
+        <w:t>добавяне на тестове</w:t>
+      </w:r>
+    </w:p>
+    <w:p>
+      <w:pPr>
+        <w:pStyle w:val="ListParagraph"/>
+        <w:numPr>
+          <w:ilvl w:val="0"/>
+          <w:numId w:val="2"/>
+        </w:numPr>
+        <w:tabs>
+          <w:tab w:val="left" w:pos="3375"/>
+        </w:tabs>
+        <w:jc w:val="both"/>
+        <w:rPr>
+          <w:rFonts w:ascii="Times New Roman" w:hAnsi="Times New Roman" w:cs="Times New Roman"/>
+          <w:sz w:val="24"/>
+        </w:rPr>
+      </w:pPr>
+      <w:r>
+        <w:rPr>
+          <w:rFonts w:ascii="Times New Roman" w:hAnsi="Times New Roman" w:cs="Times New Roman"/>
+          <w:sz w:val="24"/>
+        </w:rPr>
+        <w:t xml:space="preserve">имплементиране на </w:t>
+      </w:r>
+      <w:r>
+        <w:rPr>
+          <w:rFonts w:ascii="Times New Roman" w:hAnsi="Times New Roman" w:cs="Times New Roman"/>
+          <w:sz w:val="24"/>
+          <w:lang w:val="en-US"/>
+        </w:rPr>
+        <w:t xml:space="preserve">Visitor </w:t>
+      </w:r>
+      <w:r>
+        <w:rPr>
+          <w:rFonts w:ascii="Times New Roman" w:hAnsi="Times New Roman" w:cs="Times New Roman"/>
+          <w:sz w:val="24"/>
+        </w:rPr>
+        <w:t xml:space="preserve">върху </w:t>
+      </w:r>
+      <w:proofErr w:type="spellStart"/>
+      <w:r>
+        <w:rPr>
+          <w:rFonts w:ascii="Times New Roman" w:hAnsi="Times New Roman" w:cs="Times New Roman"/>
+          <w:sz w:val="24"/>
+          <w:lang w:val="en-US"/>
+        </w:rPr>
+        <w:t>ConsoleRenderer</w:t>
+      </w:r>
+      <w:proofErr w:type="spellEnd"/>
+      <w:r>
+        <w:rPr>
+          <w:rFonts w:ascii="Times New Roman" w:hAnsi="Times New Roman" w:cs="Times New Roman"/>
+          <w:sz w:val="24"/>
+          <w:lang w:val="en-US"/>
+        </w:rPr>
+        <w:t>-</w:t>
+      </w:r>
+      <w:r>
+        <w:rPr>
+          <w:rFonts w:ascii="Times New Roman" w:hAnsi="Times New Roman" w:cs="Times New Roman"/>
+          <w:sz w:val="24"/>
+        </w:rPr>
+        <w:t xml:space="preserve">а за да е възможна промяна на цветовете на конзолата без промяна по самия </w:t>
+      </w:r>
+      <w:r>
+        <w:rPr>
+          <w:rFonts w:ascii="Times New Roman" w:hAnsi="Times New Roman" w:cs="Times New Roman"/>
+          <w:sz w:val="24"/>
+          <w:lang w:val="en-US"/>
+        </w:rPr>
+        <w:t>Renderer</w:t>
+      </w:r>
+      <w:bookmarkStart w:id="0" w:name="_GoBack"/>
+      <w:bookmarkEnd w:id="0"/>
+    </w:p>
+    <w:p>
+      <w:pPr>
         <w:tabs>
           <w:tab w:val="left" w:pos="3375"/>
         </w:tabs>
@@ -3731,7 +3853,6 @@
         </w:rPr>
         <w:t xml:space="preserve">Линк към </w:t>
       </w:r>
-      <w:proofErr w:type="spellStart"/>
       <w:r>
         <w:rPr>
           <w:rFonts w:ascii="Times New Roman" w:hAnsi="Times New Roman" w:cs="Times New Roman"/>
@@ -3752,19 +3873,7 @@
           <w:u w:val="single"/>
           <w:lang w:val="en-US"/>
         </w:rPr>
-        <w:t>tHub</w:t>
-      </w:r>
-      <w:proofErr w:type="spellEnd"/>
-      <w:r>
-        <w:rPr>
-          <w:rFonts w:ascii="Times New Roman" w:hAnsi="Times New Roman" w:cs="Times New Roman"/>
-          <w:b/>
-          <w:i/>
-          <w:sz w:val="24"/>
-          <w:u w:val="single"/>
-          <w:lang w:val="en-US"/>
-        </w:rPr>
-        <w:t xml:space="preserve"> </w:t>
+        <w:t xml:space="preserve">tHub </w:t>
       </w:r>
       <w:r>
         <w:rPr>
@@ -3867,17 +3976,71 @@
         </w:rPr>
         <w:t xml:space="preserve">Александър Димитров – </w:t>
       </w:r>
+      <w:r>
+        <w:rPr>
+          <w:rFonts w:ascii="Times New Roman" w:hAnsi="Times New Roman" w:cs="Times New Roman"/>
+          <w:b/>
+          <w:sz w:val="24"/>
+          <w:lang w:val="en-US"/>
+        </w:rPr>
+        <w:t>a.dimitrov</w:t>
+      </w:r>
+    </w:p>
+    <w:p>
+      <w:pPr>
+        <w:tabs>
+          <w:tab w:val="left" w:pos="3375"/>
+        </w:tabs>
+        <w:contextualSpacing/>
+        <w:jc w:val="both"/>
+        <w:rPr>
+          <w:rFonts w:ascii="Times New Roman" w:hAnsi="Times New Roman" w:cs="Times New Roman"/>
+          <w:sz w:val="24"/>
+          <w:lang w:val="en-US"/>
+        </w:rPr>
+      </w:pPr>
+      <w:r>
+        <w:rPr>
+          <w:rFonts w:ascii="Times New Roman" w:hAnsi="Times New Roman" w:cs="Times New Roman"/>
+          <w:sz w:val="24"/>
+        </w:rPr>
+        <w:t xml:space="preserve">Иван </w:t>
+      </w:r>
       <w:proofErr w:type="spellStart"/>
       <w:r>
         <w:rPr>
           <w:rFonts w:ascii="Times New Roman" w:hAnsi="Times New Roman" w:cs="Times New Roman"/>
-          <w:b/>
-          <w:sz w:val="24"/>
-          <w:lang w:val="en-US"/>
-        </w:rPr>
-        <w:t>a.dimitrov</w:t>
+          <w:sz w:val="24"/>
+        </w:rPr>
+        <w:t>Бангиев</w:t>
       </w:r>
       <w:proofErr w:type="spellEnd"/>
+      <w:r>
+        <w:rPr>
+          <w:rFonts w:ascii="Times New Roman" w:hAnsi="Times New Roman" w:cs="Times New Roman"/>
+          <w:sz w:val="24"/>
+        </w:rPr>
+        <w:t xml:space="preserve"> –</w:t>
+      </w:r>
+      <w:r>
+        <w:rPr>
+          <w:rFonts w:ascii="Times New Roman" w:hAnsi="Times New Roman" w:cs="Times New Roman"/>
+          <w:b/>
+          <w:sz w:val="24"/>
+        </w:rPr>
+        <w:t xml:space="preserve"> </w:t>
+      </w:r>
+      <w:proofErr w:type="spellStart"/>
+      <w:r>
+        <w:rPr>
+          <w:rFonts w:ascii="Times New Roman" w:hAnsi="Times New Roman" w:cs="Times New Roman"/>
+          <w:b/>
+          <w:sz w:val="24"/>
+          <w:lang w:val="en-US"/>
+        </w:rPr>
+        <w:t>bangiev</w:t>
+      </w:r>
+      <w:proofErr w:type="spellEnd"/>
     </w:p>
     <w:p>
       <w:pPr>
@@ -3897,47 +4060,23 @@
           <w:rFonts w:ascii="Times New Roman" w:hAnsi="Times New Roman" w:cs="Times New Roman"/>
           <w:sz w:val="24"/>
         </w:rPr>
-        <w:t>Иван Бангиев –</w:t>
-      </w:r>
-      <w:r>
-        <w:rPr>
-          <w:rFonts w:ascii="Times New Roman" w:hAnsi="Times New Roman" w:cs="Times New Roman"/>
-          <w:b/>
-          <w:sz w:val="24"/>
-        </w:rPr>
-        <w:t xml:space="preserve"> </w:t>
+        <w:t xml:space="preserve">Крум </w:t>
       </w:r>
       <w:proofErr w:type="spellStart"/>
       <w:r>
         <w:rPr>
           <w:rFonts w:ascii="Times New Roman" w:hAnsi="Times New Roman" w:cs="Times New Roman"/>
-          <w:b/>
-          <w:sz w:val="24"/>
-          <w:lang w:val="en-US"/>
-        </w:rPr>
-        <w:t>bangiev</w:t>
+          <w:sz w:val="24"/>
+        </w:rPr>
+        <w:t>Тюкенов</w:t>
       </w:r>
       <w:proofErr w:type="spellEnd"/>
-    </w:p>
-    <w:p>
-      <w:pPr>
-        <w:tabs>
-          <w:tab w:val="left" w:pos="3375"/>
-        </w:tabs>
-        <w:contextualSpacing/>
-        <w:jc w:val="both"/>
-        <w:rPr>
-          <w:rFonts w:ascii="Times New Roman" w:hAnsi="Times New Roman" w:cs="Times New Roman"/>
-          <w:sz w:val="24"/>
-          <w:lang w:val="en-US"/>
-        </w:rPr>
-      </w:pPr>
-      <w:r>
-        <w:rPr>
-          <w:rFonts w:ascii="Times New Roman" w:hAnsi="Times New Roman" w:cs="Times New Roman"/>
-          <w:sz w:val="24"/>
-        </w:rPr>
-        <w:t xml:space="preserve">Крум Тюкенов – </w:t>
+      <w:r>
+        <w:rPr>
+          <w:rFonts w:ascii="Times New Roman" w:hAnsi="Times New Roman" w:cs="Times New Roman"/>
+          <w:sz w:val="24"/>
+        </w:rPr>
+        <w:t xml:space="preserve"> – </w:t>
       </w:r>
       <w:proofErr w:type="spellStart"/>
       <w:r>
@@ -4088,7 +4227,7 @@
 </file>
 
 <file path=word/numbering.xml><?xml version="1.0" encoding="utf-8"?>
-<w:numbering xmlns:ve="http://schemas.openxmlformats.org/markup-compatibility/2006" xmlns:o="urn:schemas-microsoft-com:office:office" xmlns:r="http://schemas.openxmlformats.org/officeDocument/2006/relationships" xmlns:m="http://schemas.openxmlformats.org/officeDocument/2006/math" xmlns:v="urn:schemas-microsoft-com:vml" xmlns:wp="http://schemas.openxmlformats.org/drawingml/2006/wordprocessingDrawing" xmlns:w10="urn:schemas-microsoft-com:office:word" xmlns:w="http://schemas.openxmlformats.org/wordprocessingml/2006/main" xmlns:wne="http://schemas.microsoft.com/office/word/2006/wordml">
+<w:numbering xmlns:wpc="http://schemas.microsoft.com/office/word/2010/wordprocessingCanvas" xmlns:mc="http://schemas.openxmlformats.org/markup-compatibility/2006" xmlns:o="urn:schemas-microsoft-com:office:office" xmlns:r="http://schemas.openxmlformats.org/officeDocument/2006/relationships" xmlns:m="http://schemas.openxmlformats.org/officeDocument/2006/math" xmlns:v="urn:schemas-microsoft-com:vml" xmlns:wp14="http://schemas.microsoft.com/office/word/2010/wordprocessingDrawing" xmlns:wp="http://schemas.openxmlformats.org/drawingml/2006/wordprocessingDrawing" xmlns:w10="urn:schemas-microsoft-com:office:word" xmlns:w="http://schemas.openxmlformats.org/wordprocessingml/2006/main" xmlns:w14="http://schemas.microsoft.com/office/word/2010/wordml" xmlns:w15="http://schemas.microsoft.com/office/word/2012/wordml" xmlns:wpg="http://schemas.microsoft.com/office/word/2010/wordprocessingGroup" xmlns:wpi="http://schemas.microsoft.com/office/word/2010/wordprocessingInk" xmlns:wne="http://schemas.microsoft.com/office/word/2006/wordml" xmlns:wps="http://schemas.microsoft.com/office/word/2010/wordprocessingShape" mc:Ignorable="w14 w15 wp14">
   <w:abstractNum w:abstractNumId="0">
     <w:nsid w:val="185A595E"/>
     <w:multiLevelType w:val="hybridMultilevel"/>
@@ -4323,7 +4462,7 @@
 </file>
 
 <file path=word/styles.xml><?xml version="1.0" encoding="utf-8"?>
-<w:styles xmlns:r="http://schemas.openxmlformats.org/officeDocument/2006/relationships" xmlns:w="http://schemas.openxmlformats.org/wordprocessingml/2006/main">
+<w:styles xmlns:mc="http://schemas.openxmlformats.org/markup-compatibility/2006" xmlns:r="http://schemas.openxmlformats.org/officeDocument/2006/relationships" xmlns:w="http://schemas.openxmlformats.org/wordprocessingml/2006/main" xmlns:w14="http://schemas.microsoft.com/office/word/2010/wordml" xmlns:w15="http://schemas.microsoft.com/office/word/2012/wordml" mc:Ignorable="w14 w15">
   <w:docDefaults>
     <w:rPrDefault>
       <w:rPr>
@@ -4339,400 +4478,378 @@
       </w:pPr>
     </w:pPrDefault>
   </w:docDefaults>
-  <w:latentStyles w:defLockedState="0" w:defUIPriority="99" w:defSemiHidden="1" w:defUnhideWhenUsed="1" w:defQFormat="0" w:count="267">
-    <w:lsdException w:name="Normal" w:semiHidden="0" w:uiPriority="0" w:unhideWhenUsed="0" w:qFormat="1"/>
-    <w:lsdException w:name="heading 1" w:semiHidden="0" w:uiPriority="9" w:unhideWhenUsed="0" w:qFormat="1"/>
-    <w:lsdException w:name="heading 2" w:uiPriority="9" w:qFormat="1"/>
-    <w:lsdException w:name="heading 3" w:uiPriority="9" w:qFormat="1"/>
-    <w:lsdException w:name="heading 4" w:uiPriority="9" w:qFormat="1"/>
-    <w:lsdException w:name="heading 5" w:uiPriority="9" w:qFormat="1"/>
-    <w:lsdException w:name="heading 6" w:uiPriority="9" w:qFormat="1"/>
-    <w:lsdException w:name="heading 7" w:uiPriority="9" w:qFormat="1"/>
-    <w:lsdException w:name="heading 8" w:uiPriority="9" w:qFormat="1"/>
-    <w:lsdException w:name="heading 9" w:uiPriority="9" w:qFormat="1"/>
-    <w:lsdException w:name="toc 1" w:uiPriority="39"/>
-    <w:lsdException w:name="toc 2" w:uiPriority="39"/>
-    <w:lsdException w:name="toc 3" w:uiPriority="39"/>
-    <w:lsdException w:name="toc 4" w:uiPriority="39"/>
-    <w:lsdException w:name="toc 5" w:uiPriority="39"/>
-    <w:lsdException w:name="toc 6" w:uiPriority="39"/>
-    <w:lsdException w:name="toc 7" w:uiPriority="39"/>
-    <w:lsdException w:name="toc 8" w:uiPriority="39"/>
-    <w:lsdException w:name="toc 9" w:uiPriority="39"/>
-    <w:lsdException w:name="caption" w:uiPriority="35" w:qFormat="1"/>
-    <w:lsdException w:name="Title" w:semiHidden="0" w:uiPriority="10" w:unhideWhenUsed="0" w:qFormat="1"/>
-    <w:lsdException w:name="Default Paragraph Font" w:uiPriority="1"/>
-    <w:lsdException w:name="Subtitle" w:semiHidden="0" w:uiPriority="11" w:unhideWhenUsed="0" w:qFormat="1"/>
-    <w:lsdException w:name="Strong" w:semiHidden="0" w:uiPriority="22" w:unhideWhenUsed="0" w:qFormat="1"/>
-    <w:lsdException w:name="Emphasis" w:semiHidden="0" w:uiPriority="20" w:unhideWhenUsed="0" w:qFormat="1"/>
-    <w:lsdException w:name="Table Grid" w:semiHidden="0" w:uiPriority="59" w:unhideWhenUsed="0"/>
-    <w:lsdException w:name="Placeholder Text" w:unhideWhenUsed="0"/>
-    <w:lsdException w:name="No Spacing" w:semiHidden="0" w:uiPriority="1" w:unhideWhenUsed="0" w:qFormat="1"/>
-    <w:lsdException w:name="Light Shading" w:semiHidden="0" w:uiPriority="60" w:unhideWhenUsed="0"/>
-    <w:lsdException w:name="Light List" w:semiHidden="0" w:uiPriority="61" w:unhideWhenUsed="0"/>
-    <w:lsdException w:name="Light Grid" w:semiHidden="0" w:uiPriority="62" w:unhideWhenUsed="0"/>
-    <w:lsdException w:name="Medium Shading 1" w:semiHidden="0" w:uiPriority="63" w:unhideWhenUsed="0"/>
-    <w:lsdException w:name="Medium Shading 2" w:semiHidden="0" w:uiPriority="64" w:unhideWhenUsed="0"/>
-    <w:lsdException w:name="Medium List 1" w:semiHidden="0" w:uiPriority="65" w:unhideWhenUsed="0"/>
-    <w:lsdException w:name="Medium List 2" w:semiHidden="0" w:uiPriority="66" w:unhideWhenUsed="0"/>
-    <w:lsdException w:name="Medium Grid 1" w:semiHidden="0" w:uiPriority="67" w:unhideWhenUsed="0"/>
-    <w:lsdException w:name="Medium Grid 2" w:semiHidden="0" w:uiPriority="68" w:unhideWhenUsed="0"/>
-    <w:lsdException w:name="Medium Grid 3" w:semiHidden="0" w:uiPriority="69" w:unhideWhenUsed="0"/>
-    <w:lsdException w:name="Dark List" w:semiHidden="0" w:uiPriority="70" w:unhideWhenUsed="0"/>
-    <w:lsdException w:name="Colorful Shading" w:semiHidden="0" w:uiPriority="71" w:unhideWhenUsed="0"/>
-    <w:lsdException w:name="Colorful List" w:semiHidden="0" w:uiPriority="72" w:unhideWhenUsed="0"/>
-    <w:lsdException w:name="Colorful Grid" w:semiHidden="0" w:uiPriority="73" w:unhideWhenUsed="0"/>
-    <w:lsdException w:name="Light Shading Accent 1" w:semiHidden="0" w:uiPriority="60" w:unhideWhenUsed="0"/>
-    <w:lsdException w:name="Light List Accent 1" w:semiHidden="0" w:uiPriority="61" w:unhideWhenUsed="0"/>
-    <w:lsdException w:name="Light Grid Accent 1" w:semiHidden="0" w:uiPriority="62" w:unhideWhenUsed="0"/>
-    <w:lsdException w:name="Medium Shading 1 Accent 1" w:semiHidden="0" w:uiPriority="63" w:unhideWhenUsed="0"/>
-    <w:lsdException w:name="Medium Shading 2 Accent 1" w:semiHidden="0" w:uiPriority="64" w:unhideWhenUsed="0"/>
-    <w:lsdException w:name="Medium List 1 Accent 1" w:semiHidden="0" w:uiPriority="65" w:unhideWhenUsed="0"/>
-    <w:lsdException w:name="Revision" w:unhideWhenUsed="0"/>
-    <w:lsdException w:name="List Paragraph" w:semiHidden="0" w:uiPriority="34" w:unhideWhenUsed="0" w:qFormat="1"/>
-    <w:lsdException w:name="Quote" w:semiHidden="0" w:uiPriority="29" w:unhideWhenUsed="0" w:qFormat="1"/>
-    <w:lsdException w:name="Intense Quote" w:semiHidden="0" w:uiPriority="30" w:unhideWhenUsed="0" w:qFormat="1"/>
-    <w:lsdException w:name="Medium List 2 Accent 1" w:semiHidden="0" w:uiPriority="66" w:unhideWhenUsed="0"/>
-    <w:lsdException w:name="Medium Grid 1 Accent 1" w:semiHidden="0" w:uiPriority="67" w:unhideWhenUsed="0"/>
-    <w:lsdException w:name="Medium Grid 2 Accent 1" w:semiHidden="0" w:uiPriority="68" w:unhideWhenUsed="0"/>
-    <w:lsdException w:name="Medium Grid 3 Accent 1" w:semiHidden="0" w:uiPriority="69" w:unhideWhenUsed="0"/>
-    <w:lsdException w:name="Dark List Accent 1" w:semiHidden="0" w:uiPriority="70" w:unhideWhenUsed="0"/>
-    <w:lsdException w:name="Colorful Shading Accent 1" w:semiHidden="0" w:uiPriority="71" w:unhideWhenUsed="0"/>
-    <w:lsdException w:name="Colorful List Accent 1" w:semiHidden="0" w:uiPriority="72" w:unhideWhenUsed="0"/>
-    <w:lsdException w:name="Colorful Grid Accent 1" w:semiHidden="0" w:uiPriority="73" w:unhideWhenUsed="0"/>
-    <w:lsdException w:name="Light Shading Accent 2" w:semiHidden="0" w:uiPriority="60" w:unhideWhenUsed="0"/>
-    <w:lsdException w:name="Light List Accent 2" w:semiHidden="0" w:uiPriority="61" w:unhideWhenUsed="0"/>
-    <w:lsdException w:name="Light Grid Accent 2" w:semiHidden="0" w:uiPriority="62" w:unhideWhenUsed="0"/>
-    <w:lsdException w:name="Medium Shading 1 Accent 2" w:semiHidden="0" w:uiPriority="63" w:unhideWhenUsed="0"/>
-    <w:lsdException w:name="Medium Shading 2 Accent 2" w:semiHidden="0" w:uiPriority="64" w:unhideWhenUsed="0"/>
-    <w:lsdException w:name="Medium List 1 Accent 2" w:semiHidden="0" w:uiPriority="65" w:unhideWhenUsed="0"/>
-    <w:lsdException w:name="Medium List 2 Accent 2" w:semiHidden="0" w:uiPriority="66" w:unhideWhenUsed="0"/>
-    <w:lsdException w:name="Medium Grid 1 Accent 2" w:semiHidden="0" w:uiPriority="67" w:unhideWhenUsed="0"/>
-    <w:lsdException w:name="Medium Grid 2 Accent 2" w:semiHidden="0" w:uiPriority="68" w:unhideWhenUsed="0"/>
-    <w:lsdException w:name="Medium Grid 3 Accent 2" w:semiHidden="0" w:uiPriority="69" w:unhideWhenUsed="0"/>
-    <w:lsdException w:name="Dark List Accent 2" w:semiHidden="0" w:uiPriority="70" w:unhideWhenUsed="0"/>
-    <w:lsdException w:name="Colorful Shading Accent 2" w:semiHidden="0" w:uiPriority="71" w:unhideWhenUsed="0"/>
-    <w:lsdException w:name="Colorful List Accent 2" w:semiHidden="0" w:uiPriority="72" w:unhideWhenUsed="0"/>
-    <w:lsdException w:name="Colorful Grid Accent 2" w:semiHidden="0" w:uiPriority="73" w:unhideWhenUsed="0"/>
-    <w:lsdException w:name="Light Shading Accent 3" w:semiHidden="0" w:uiPriority="60" w:unhideWhenUsed="0"/>
-    <w:lsdException w:name="Light List Accent 3" w:semiHidden="0" w:uiPriority="61" w:unhideWhenUsed="0"/>
-    <w:lsdException w:name="Light Grid Accent 3" w:semiHidden="0" w:uiPriority="62" w:unhideWhenUsed="0"/>
-    <w:lsdException w:name="Medium Shading 1 Accent 3" w:semiHidden="0" w:uiPriority="63" w:unhideWhenUsed="0"/>
-    <w:lsdException w:name="Medium Shading 2 Accent 3" w:semiHidden="0" w:uiPriority="64" w:unhideWhenUsed="0"/>
-    <w:lsdException w:name="Medium List 1 Accent 3" w:semiHidden="0" w:uiPriority="65" w:unhideWhenUsed="0"/>
-    <w:lsdException w:name="Medium List 2 Accent 3" w:semiHidden="0" w:uiPriority="66" w:unhideWhenUsed="0"/>
-    <w:lsdException w:name="Medium Grid 1 Accent 3" w:semiHidden="0" w:uiPriority="67" w:unhideWhenUsed="0"/>
-    <w:lsdException w:name="Medium Grid 2 Accent 3" w:semiHidden="0" w:uiPriority="68" w:unhideWhenUsed="0"/>
-    <w:lsdException w:name="Medium Grid 3 Accent 3" w:semiHidden="0" w:uiPriority="69" w:unhideWhenUsed="0"/>
-    <w:lsdException w:name="Dark List Accent 3" w:semiHidden="0" w:uiPriority="70" w:unhideWhenUsed="0"/>
-    <w:lsdException w:name="Colorful Shading Accent 3" w:semiHidden="0" w:uiPriority="71" w:unhideWhenUsed="0"/>
-    <w:lsdException w:name="Colorful List Accent 3" w:semiHidden="0" w:uiPriority="72" w:unhideWhenUsed="0"/>
-    <w:lsdException w:name="Colorful Grid Accent 3" w:semiHidden="0" w:uiPriority="73" w:unhideWhenUsed="0"/>
-    <w:lsdException w:name="Light Shading Accent 4" w:semiHidden="0" w:uiPriority="60" w:unhideWhenUsed="0"/>
-    <w:lsdException w:name="Light List Accent 4" w:semiHidden="0" w:uiPriority="61" w:unhideWhenUsed="0"/>
-    <w:lsdException w:name="Light Grid Accent 4" w:semiHidden="0" w:uiPriority="62" w:unhideWhenUsed="0"/>
-    <w:lsdException w:name="Medium Shading 1 Accent 4" w:semiHidden="0" w:uiPriority="63" w:unhideWhenUsed="0"/>
-    <w:lsdException w:name="Medium Shading 2 Accent 4" w:semiHidden="0" w:uiPriority="64" w:unhideWhenUsed="0"/>
-    <w:lsdException w:name="Medium List 1 Accent 4" w:semiHidden="0" w:uiPriority="65" w:unhideWhenUsed="0"/>
-    <w:lsdException w:name="Medium List 2 Accent 4" w:semiHidden="0" w:uiPriority="66" w:unhideWhenUsed="0"/>
-    <w:lsdException w:name="Medium Grid 1 Accent 4" w:semiHidden="0" w:uiPriority="67" w:unhideWhenUsed="0"/>
-    <w:lsdException w:name="Medium Grid 2 Accent 4" w:semiHidden="0" w:uiPriority="68" w:unhideWhenUsed="0"/>
-    <w:lsdException w:name="Medium Grid 3 Accent 4" w:semiHidden="0" w:uiPriority="69" w:unhideWhenUsed="0"/>
-    <w:lsdException w:name="Dark List Accent 4" w:semiHidden="0" w:uiPriority="70" w:unhideWhenUsed="0"/>
-    <w:lsdException w:name="Colorful Shading Accent 4" w:semiHidden="0" w:uiPriority="71" w:unhideWhenUsed="0"/>
-    <w:lsdException w:name="Colorful List Accent 4" w:semiHidden="0" w:uiPriority="72" w:unhideWhenUsed="0"/>
-    <w:lsdException w:name="Colorful Grid Accent 4" w:semiHidden="0" w:uiPriority="73" w:unhideWhenUsed="0"/>
-    <w:lsdException w:name="Light Shading Accent 5" w:semiHidden="0" w:uiPriority="60" w:unhideWhenUsed="0"/>
-    <w:lsdException w:name="Light List Accent 5" w:semiHidden="0" w:uiPriority="61" w:unhideWhenUsed="0"/>
-    <w:lsdException w:name="Light Grid Accent 5" w:semiHidden="0" w:uiPriority="62" w:unhideWhenUsed="0"/>
-    <w:lsdException w:name="Medium Shading 1 Accent 5" w:semiHidden="0" w:uiPriority="63" w:unhideWhenUsed="0"/>
-    <w:lsdException w:name="Medium Shading 2 Accent 5" w:semiHidden="0" w:uiPriority="64" w:unhideWhenUsed="0"/>
-    <w:lsdException w:name="Medium List 1 Accent 5" w:semiHidden="0" w:uiPriority="65" w:unhideWhenUsed="0"/>
-    <w:lsdException w:name="Medium List 2 Accent 5" w:semiHidden="0" w:uiPriority="66" w:unhideWhenUsed="0"/>
-    <w:lsdException w:name="Medium Grid 1 Accent 5" w:semiHidden="0" w:uiPriority="67" w:unhideWhenUsed="0"/>
-    <w:lsdException w:name="Medium Grid 2 Accent 5" w:semiHidden="0" w:uiPriority="68" w:unhideWhenUsed="0"/>
-    <w:lsdException w:name="Medium Grid 3 Accent 5" w:semiHidden="0" w:uiPriority="69" w:unhideWhenUsed="0"/>
-    <w:lsdException w:name="Dark List Accent 5" w:semiHidden="0" w:uiPriority="70" w:unhideWhenUsed="0"/>
-    <w:lsdException w:name="Colorful Shading Accent 5" w:semiHidden="0" w:uiPriority="71" w:unhideWhenUsed="0"/>
-    <w:lsdException w:name="Colorful List Accent 5" w:semiHidden="0" w:uiPriority="72" w:unhideWhenUsed="0"/>
-    <w:lsdException w:name="Colorful Grid Accent 5" w:semiHidden="0" w:uiPriority="73" w:unhideWhenUsed="0"/>
-    <w:lsdException w:name="Light Shading Accent 6" w:semiHidden="0" w:uiPriority="60" w:unhideWhenUsed="0"/>
-    <w:lsdException w:name="Light List Accent 6" w:semiHidden="0" w:uiPriority="61" w:unhideWhenUsed="0"/>
-    <w:lsdException w:name="Light Grid Accent 6" w:semiHidden="0" w:uiPriority="62" w:unhideWhenUsed="0"/>
-    <w:lsdException w:name="Medium Shading 1 Accent 6" w:semiHidden="0" w:uiPriority="63" w:unhideWhenUsed="0"/>
-    <w:lsdException w:name="Medium Shading 2 Accent 6" w:semiHidden="0" w:uiPriority="64" w:unhideWhenUsed="0"/>
-    <w:lsdException w:name="Medium List 1 Accent 6" w:semiHidden="0" w:uiPriority="65" w:unhideWhenUsed="0"/>
-    <w:lsdException w:name="Medium List 2 Accent 6" w:semiHidden="0" w:uiPriority="66" w:unhideWhenUsed="0"/>
-    <w:lsdException w:name="Medium Grid 1 Accent 6" w:semiHidden="0" w:uiPriority="67" w:unhideWhenUsed="0"/>
-    <w:lsdException w:name="Medium Grid 2 Accent 6" w:semiHidden="0" w:uiPriority="68" w:unhideWhenUsed="0"/>
-    <w:lsdException w:name="Medium Grid 3 Accent 6" w:semiHidden="0" w:uiPriority="69" w:unhideWhenUsed="0"/>
-    <w:lsdException w:name="Dark List Accent 6" w:semiHidden="0" w:uiPriority="70" w:unhideWhenUsed="0"/>
-    <w:lsdException w:name="Colorful Shading Accent 6" w:semiHidden="0" w:uiPriority="71" w:unhideWhenUsed="0"/>
-    <w:lsdException w:name="Colorful List Accent 6" w:semiHidden="0" w:uiPriority="72" w:unhideWhenUsed="0"/>
-    <w:lsdException w:name="Colorful Grid Accent 6" w:semiHidden="0" w:uiPriority="73" w:unhideWhenUsed="0"/>
-    <w:lsdException w:name="Subtle Emphasis" w:semiHidden="0" w:uiPriority="19" w:unhideWhenUsed="0" w:qFormat="1"/>
-    <w:lsdException w:name="Intense Emphasis" w:semiHidden="0" w:uiPriority="21" w:unhideWhenUsed="0" w:qFormat="1"/>
-    <w:lsdException w:name="Subtle Reference" w:semiHidden="0" w:uiPriority="31" w:unhideWhenUsed="0" w:qFormat="1"/>
-    <w:lsdException w:name="Intense Reference" w:semiHidden="0" w:uiPriority="32" w:unhideWhenUsed="0" w:qFormat="1"/>
-    <w:lsdException w:name="Book Title" w:semiHidden="0" w:uiPriority="33" w:unhideWhenUsed="0" w:qFormat="1"/>
-    <w:lsdException w:name="Bibliography" w:uiPriority="37"/>
-    <w:lsdException w:name="TOC Heading" w:uiPriority="39" w:qFormat="1"/>
-  </w:latentStyles>
-  <w:style w:type="paragraph" w:default="1" w:styleId="Normal">
-    <w:name w:val="Normal"/>
-    <w:qFormat/>
-    <w:rsid w:val="0007292B"/>
-  </w:style>
-  <w:style w:type="character" w:default="1" w:styleId="DefaultParagraphFont">
-    <w:name w:val="Default Paragraph Font"/>
-    <w:uiPriority w:val="1"/>
-    <w:semiHidden/>
-    <w:unhideWhenUsed/>
-  </w:style>
-  <w:style w:type="table" w:default="1" w:styleId="TableNormal">
-    <w:name w:val="Normal Table"/>
-    <w:uiPriority w:val="99"/>
-    <w:semiHidden/>
-    <w:unhideWhenUsed/>
-    <w:qFormat/>
-    <w:tblPr>
-      <w:tblInd w:w="0" w:type="dxa"/>
-      <w:tblCellMar>
-        <w:top w:w="0" w:type="dxa"/>
-        <w:left w:w="108" w:type="dxa"/>
-        <w:bottom w:w="0" w:type="dxa"/>
-        <w:right w:w="108" w:type="dxa"/>
-      </w:tblCellMar>
-    </w:tblPr>
-  </w:style>
-  <w:style w:type="numbering" w:default="1" w:styleId="NoList">
-    <w:name w:val="No List"/>
-    <w:uiPriority w:val="99"/>
-    <w:semiHidden/>
-    <w:unhideWhenUsed/>
-  </w:style>
-  <w:style w:type="paragraph" w:styleId="BalloonText">
-    <w:name w:val="Balloon Text"/>
-    <w:basedOn w:val="Normal"/>
-    <w:link w:val="BalloonTextChar"/>
-    <w:uiPriority w:val="99"/>
-    <w:semiHidden/>
-    <w:unhideWhenUsed/>
-    <w:rsid w:val="00097C5C"/>
-    <w:pPr>
-      <w:spacing w:after="0" w:line="240" w:lineRule="auto"/>
-    </w:pPr>
-    <w:rPr>
-      <w:rFonts w:ascii="Tahoma" w:hAnsi="Tahoma" w:cs="Tahoma"/>
-      <w:sz w:val="16"/>
-      <w:szCs w:val="16"/>
-    </w:rPr>
-  </w:style>
-  <w:style w:type="character" w:customStyle="1" w:styleId="BalloonTextChar">
-    <w:name w:val="Balloon Text Char"/>
-    <w:basedOn w:val="DefaultParagraphFont"/>
-    <w:link w:val="BalloonText"/>
-    <w:uiPriority w:val="99"/>
-    <w:semiHidden/>
-    <w:rsid w:val="00097C5C"/>
-    <w:rPr>
-      <w:rFonts w:ascii="Tahoma" w:hAnsi="Tahoma" w:cs="Tahoma"/>
-      <w:sz w:val="16"/>
-      <w:szCs w:val="16"/>
-    </w:rPr>
-  </w:style>
-  <w:style w:type="character" w:styleId="Hyperlink">
-    <w:name w:val="Hyperlink"/>
-    <w:basedOn w:val="DefaultParagraphFont"/>
-    <w:uiPriority w:val="99"/>
-    <w:unhideWhenUsed/>
-    <w:rsid w:val="00E74728"/>
-    <w:rPr>
-      <w:color w:val="0000FF" w:themeColor="hyperlink"/>
-      <w:u w:val="single"/>
-    </w:rPr>
-  </w:style>
-  <w:style w:type="character" w:styleId="FollowedHyperlink">
-    <w:name w:val="FollowedHyperlink"/>
-    <w:basedOn w:val="DefaultParagraphFont"/>
-    <w:uiPriority w:val="99"/>
-    <w:semiHidden/>
-    <w:unhideWhenUsed/>
-    <w:rsid w:val="00E74728"/>
-    <w:rPr>
-      <w:color w:val="800080" w:themeColor="followedHyperlink"/>
-      <w:u w:val="single"/>
-    </w:rPr>
-  </w:style>
-  <w:style w:type="paragraph" w:styleId="ListParagraph">
-    <w:name w:val="List Paragraph"/>
-    <w:basedOn w:val="Normal"/>
-    <w:uiPriority w:val="34"/>
-    <w:qFormat/>
-    <w:rsid w:val="0007292B"/>
-    <w:pPr>
-      <w:ind w:left="720"/>
-      <w:contextualSpacing/>
-    </w:pPr>
-  </w:style>
-</w:styles>
-</file>
-
-<file path=word/stylesWithEffects.xml><?xml version="1.0" encoding="utf-8"?>
-<w:styles xmlns:wpc="http://schemas.microsoft.com/office/word/2010/wordprocessingCanvas" xmlns:mc="http://schemas.openxmlformats.org/markup-compatibility/2006" xmlns:o="urn:schemas-microsoft-com:office:office" xmlns:r="http://schemas.openxmlformats.org/officeDocument/2006/relationships" xmlns:m="http://schemas.openxmlformats.org/officeDocument/2006/math" xmlns:v="urn:schemas-microsoft-com:vml" xmlns:wp14="http://schemas.microsoft.com/office/word/2010/wordprocessingDrawing" xmlns:wp="http://schemas.openxmlformats.org/drawingml/2006/wordprocessingDrawing" xmlns:w10="urn:schemas-microsoft-com:office:word" xmlns:w="http://schemas.openxmlformats.org/wordprocessingml/2006/main" xmlns:w14="http://schemas.microsoft.com/office/word/2010/wordml" xmlns:wpg="http://schemas.microsoft.com/office/word/2010/wordprocessingGroup" xmlns:wpi="http://schemas.microsoft.com/office/word/2010/wordprocessingInk" xmlns:wne="http://schemas.microsoft.com/office/word/2006/wordml" xmlns:wps="http://schemas.microsoft.com/office/word/2010/wordprocessingShape" mc:Ignorable="w14 wp14">
-  <w:docDefaults>
-    <w:rPrDefault>
-      <w:rPr>
-        <w:rFonts w:asciiTheme="minorHAnsi" w:eastAsiaTheme="minorHAnsi" w:hAnsiTheme="minorHAnsi" w:cstheme="minorBidi"/>
-        <w:sz w:val="22"/>
-        <w:szCs w:val="22"/>
-        <w:lang w:val="bg-BG" w:eastAsia="en-US" w:bidi="ar-SA"/>
-      </w:rPr>
-    </w:rPrDefault>
-    <w:pPrDefault>
-      <w:pPr>
-        <w:spacing w:after="200" w:line="276" w:lineRule="auto"/>
-      </w:pPr>
-    </w:pPrDefault>
-  </w:docDefaults>
-  <w:latentStyles w:defLockedState="0" w:defUIPriority="99" w:defSemiHidden="1" w:defUnhideWhenUsed="1" w:defQFormat="0" w:count="267">
-    <w:lsdException w:name="Normal" w:semiHidden="0" w:uiPriority="0" w:unhideWhenUsed="0" w:qFormat="1"/>
-    <w:lsdException w:name="heading 1" w:semiHidden="0" w:uiPriority="9" w:unhideWhenUsed="0" w:qFormat="1"/>
-    <w:lsdException w:name="heading 2" w:uiPriority="9" w:qFormat="1"/>
-    <w:lsdException w:name="heading 3" w:uiPriority="9" w:qFormat="1"/>
-    <w:lsdException w:name="heading 4" w:uiPriority="9" w:qFormat="1"/>
-    <w:lsdException w:name="heading 5" w:uiPriority="9" w:qFormat="1"/>
-    <w:lsdException w:name="heading 6" w:uiPriority="9" w:qFormat="1"/>
-    <w:lsdException w:name="heading 7" w:uiPriority="9" w:qFormat="1"/>
-    <w:lsdException w:name="heading 8" w:uiPriority="9" w:qFormat="1"/>
-    <w:lsdException w:name="heading 9" w:uiPriority="9" w:qFormat="1"/>
-    <w:lsdException w:name="toc 1" w:uiPriority="39"/>
-    <w:lsdException w:name="toc 2" w:uiPriority="39"/>
-    <w:lsdException w:name="toc 3" w:uiPriority="39"/>
-    <w:lsdException w:name="toc 4" w:uiPriority="39"/>
-    <w:lsdException w:name="toc 5" w:uiPriority="39"/>
-    <w:lsdException w:name="toc 6" w:uiPriority="39"/>
-    <w:lsdException w:name="toc 7" w:uiPriority="39"/>
-    <w:lsdException w:name="toc 8" w:uiPriority="39"/>
-    <w:lsdException w:name="toc 9" w:uiPriority="39"/>
-    <w:lsdException w:name="caption" w:uiPriority="35" w:qFormat="1"/>
-    <w:lsdException w:name="Title" w:semiHidden="0" w:uiPriority="10" w:unhideWhenUsed="0" w:qFormat="1"/>
-    <w:lsdException w:name="Default Paragraph Font" w:uiPriority="1"/>
-    <w:lsdException w:name="Subtitle" w:semiHidden="0" w:uiPriority="11" w:unhideWhenUsed="0" w:qFormat="1"/>
-    <w:lsdException w:name="Strong" w:semiHidden="0" w:uiPriority="22" w:unhideWhenUsed="0" w:qFormat="1"/>
-    <w:lsdException w:name="Emphasis" w:semiHidden="0" w:uiPriority="20" w:unhideWhenUsed="0" w:qFormat="1"/>
-    <w:lsdException w:name="Table Grid" w:semiHidden="0" w:uiPriority="59" w:unhideWhenUsed="0"/>
-    <w:lsdException w:name="Placeholder Text" w:unhideWhenUsed="0"/>
-    <w:lsdException w:name="No Spacing" w:semiHidden="0" w:uiPriority="1" w:unhideWhenUsed="0" w:qFormat="1"/>
-    <w:lsdException w:name="Light Shading" w:semiHidden="0" w:uiPriority="60" w:unhideWhenUsed="0"/>
-    <w:lsdException w:name="Light List" w:semiHidden="0" w:uiPriority="61" w:unhideWhenUsed="0"/>
-    <w:lsdException w:name="Light Grid" w:semiHidden="0" w:uiPriority="62" w:unhideWhenUsed="0"/>
-    <w:lsdException w:name="Medium Shading 1" w:semiHidden="0" w:uiPriority="63" w:unhideWhenUsed="0"/>
-    <w:lsdException w:name="Medium Shading 2" w:semiHidden="0" w:uiPriority="64" w:unhideWhenUsed="0"/>
-    <w:lsdException w:name="Medium List 1" w:semiHidden="0" w:uiPriority="65" w:unhideWhenUsed="0"/>
-    <w:lsdException w:name="Medium List 2" w:semiHidden="0" w:uiPriority="66" w:unhideWhenUsed="0"/>
-    <w:lsdException w:name="Medium Grid 1" w:semiHidden="0" w:uiPriority="67" w:unhideWhenUsed="0"/>
-    <w:lsdException w:name="Medium Grid 2" w:semiHidden="0" w:uiPriority="68" w:unhideWhenUsed="0"/>
-    <w:lsdException w:name="Medium Grid 3" w:semiHidden="0" w:uiPriority="69" w:unhideWhenUsed="0"/>
-    <w:lsdException w:name="Dark List" w:semiHidden="0" w:uiPriority="70" w:unhideWhenUsed="0"/>
-    <w:lsdException w:name="Colorful Shading" w:semiHidden="0" w:uiPriority="71" w:unhideWhenUsed="0"/>
-    <w:lsdException w:name="Colorful List" w:semiHidden="0" w:uiPriority="72" w:unhideWhenUsed="0"/>
-    <w:lsdException w:name="Colorful Grid" w:semiHidden="0" w:uiPriority="73" w:unhideWhenUsed="0"/>
-    <w:lsdException w:name="Light Shading Accent 1" w:semiHidden="0" w:uiPriority="60" w:unhideWhenUsed="0"/>
-    <w:lsdException w:name="Light List Accent 1" w:semiHidden="0" w:uiPriority="61" w:unhideWhenUsed="0"/>
-    <w:lsdException w:name="Light Grid Accent 1" w:semiHidden="0" w:uiPriority="62" w:unhideWhenUsed="0"/>
-    <w:lsdException w:name="Medium Shading 1 Accent 1" w:semiHidden="0" w:uiPriority="63" w:unhideWhenUsed="0"/>
-    <w:lsdException w:name="Medium Shading 2 Accent 1" w:semiHidden="0" w:uiPriority="64" w:unhideWhenUsed="0"/>
-    <w:lsdException w:name="Medium List 1 Accent 1" w:semiHidden="0" w:uiPriority="65" w:unhideWhenUsed="0"/>
-    <w:lsdException w:name="Revision" w:unhideWhenUsed="0"/>
-    <w:lsdException w:name="List Paragraph" w:semiHidden="0" w:uiPriority="34" w:unhideWhenUsed="0" w:qFormat="1"/>
-    <w:lsdException w:name="Quote" w:semiHidden="0" w:uiPriority="29" w:unhideWhenUsed="0" w:qFormat="1"/>
-    <w:lsdException w:name="Intense Quote" w:semiHidden="0" w:uiPriority="30" w:unhideWhenUsed="0" w:qFormat="1"/>
-    <w:lsdException w:name="Medium List 2 Accent 1" w:semiHidden="0" w:uiPriority="66" w:unhideWhenUsed="0"/>
-    <w:lsdException w:name="Medium Grid 1 Accent 1" w:semiHidden="0" w:uiPriority="67" w:unhideWhenUsed="0"/>
-    <w:lsdException w:name="Medium Grid 2 Accent 1" w:semiHidden="0" w:uiPriority="68" w:unhideWhenUsed="0"/>
-    <w:lsdException w:name="Medium Grid 3 Accent 1" w:semiHidden="0" w:uiPriority="69" w:unhideWhenUsed="0"/>
-    <w:lsdException w:name="Dark List Accent 1" w:semiHidden="0" w:uiPriority="70" w:unhideWhenUsed="0"/>
-    <w:lsdException w:name="Colorful Shading Accent 1" w:semiHidden="0" w:uiPriority="71" w:unhideWhenUsed="0"/>
-    <w:lsdException w:name="Colorful List Accent 1" w:semiHidden="0" w:uiPriority="72" w:unhideWhenUsed="0"/>
-    <w:lsdException w:name="Colorful Grid Accent 1" w:semiHidden="0" w:uiPriority="73" w:unhideWhenUsed="0"/>
-    <w:lsdException w:name="Light Shading Accent 2" w:semiHidden="0" w:uiPriority="60" w:unhideWhenUsed="0"/>
-    <w:lsdException w:name="Light List Accent 2" w:semiHidden="0" w:uiPriority="61" w:unhideWhenUsed="0"/>
-    <w:lsdException w:name="Light Grid Accent 2" w:semiHidden="0" w:uiPriority="62" w:unhideWhenUsed="0"/>
-    <w:lsdException w:name="Medium Shading 1 Accent 2" w:semiHidden="0" w:uiPriority="63" w:unhideWhenUsed="0"/>
-    <w:lsdException w:name="Medium Shading 2 Accent 2" w:semiHidden="0" w:uiPriority="64" w:unhideWhenUsed="0"/>
-    <w:lsdException w:name="Medium List 1 Accent 2" w:semiHidden="0" w:uiPriority="65" w:unhideWhenUsed="0"/>
-    <w:lsdException w:name="Medium List 2 Accent 2" w:semiHidden="0" w:uiPriority="66" w:unhideWhenUsed="0"/>
-    <w:lsdException w:name="Medium Grid 1 Accent 2" w:semiHidden="0" w:uiPriority="67" w:unhideWhenUsed="0"/>
-    <w:lsdException w:name="Medium Grid 2 Accent 2" w:semiHidden="0" w:uiPriority="68" w:unhideWhenUsed="0"/>
-    <w:lsdException w:name="Medium Grid 3 Accent 2" w:semiHidden="0" w:uiPriority="69" w:unhideWhenUsed="0"/>
-    <w:lsdException w:name="Dark List Accent 2" w:semiHidden="0" w:uiPriority="70" w:unhideWhenUsed="0"/>
-    <w:lsdException w:name="Colorful Shading Accent 2" w:semiHidden="0" w:uiPriority="71" w:unhideWhenUsed="0"/>
-    <w:lsdException w:name="Colorful List Accent 2" w:semiHidden="0" w:uiPriority="72" w:unhideWhenUsed="0"/>
-    <w:lsdException w:name="Colorful Grid Accent 2" w:semiHidden="0" w:uiPriority="73" w:unhideWhenUsed="0"/>
-    <w:lsdException w:name="Light Shading Accent 3" w:semiHidden="0" w:uiPriority="60" w:unhideWhenUsed="0"/>
-    <w:lsdException w:name="Light List Accent 3" w:semiHidden="0" w:uiPriority="61" w:unhideWhenUsed="0"/>
-    <w:lsdException w:name="Light Grid Accent 3" w:semiHidden="0" w:uiPriority="62" w:unhideWhenUsed="0"/>
-    <w:lsdException w:name="Medium Shading 1 Accent 3" w:semiHidden="0" w:uiPriority="63" w:unhideWhenUsed="0"/>
-    <w:lsdException w:name="Medium Shading 2 Accent 3" w:semiHidden="0" w:uiPriority="64" w:unhideWhenUsed="0"/>
-    <w:lsdException w:name="Medium List 1 Accent 3" w:semiHidden="0" w:uiPriority="65" w:unhideWhenUsed="0"/>
-    <w:lsdException w:name="Medium List 2 Accent 3" w:semiHidden="0" w:uiPriority="66" w:unhideWhenUsed="0"/>
-    <w:lsdException w:name="Medium Grid 1 Accent 3" w:semiHidden="0" w:uiPriority="67" w:unhideWhenUsed="0"/>
-    <w:lsdException w:name="Medium Grid 2 Accent 3" w:semiHidden="0" w:uiPriority="68" w:unhideWhenUsed="0"/>
-    <w:lsdException w:name="Medium Grid 3 Accent 3" w:semiHidden="0" w:uiPriority="69" w:unhideWhenUsed="0"/>
-    <w:lsdException w:name="Dark List Accent 3" w:semiHidden="0" w:uiPriority="70" w:unhideWhenUsed="0"/>
-    <w:lsdException w:name="Colorful Shading Accent 3" w:semiHidden="0" w:uiPriority="71" w:unhideWhenUsed="0"/>
-    <w:lsdException w:name="Colorful List Accent 3" w:semiHidden="0" w:uiPriority="72" w:unhideWhenUsed="0"/>
-    <w:lsdException w:name="Colorful Grid Accent 3" w:semiHidden="0" w:uiPriority="73" w:unhideWhenUsed="0"/>
-    <w:lsdException w:name="Light Shading Accent 4" w:semiHidden="0" w:uiPriority="60" w:unhideWhenUsed="0"/>
-    <w:lsdException w:name="Light List Accent 4" w:semiHidden="0" w:uiPriority="61" w:unhideWhenUsed="0"/>
-    <w:lsdException w:name="Light Grid Accent 4" w:semiHidden="0" w:uiPriority="62" w:unhideWhenUsed="0"/>
-    <w:lsdException w:name="Medium Shading 1 Accent 4" w:semiHidden="0" w:uiPriority="63" w:unhideWhenUsed="0"/>
-    <w:lsdException w:name="Medium Shading 2 Accent 4" w:semiHidden="0" w:uiPriority="64" w:unhideWhenUsed="0"/>
-    <w:lsdException w:name="Medium List 1 Accent 4" w:semiHidden="0" w:uiPriority="65" w:unhideWhenUsed="0"/>
-    <w:lsdException w:name="Medium List 2 Accent 4" w:semiHidden="0" w:uiPriority="66" w:unhideWhenUsed="0"/>
-    <w:lsdException w:name="Medium Grid 1 Accent 4" w:semiHidden="0" w:uiPriority="67" w:unhideWhenUsed="0"/>
-    <w:lsdException w:name="Medium Grid 2 Accent 4" w:semiHidden="0" w:uiPriority="68" w:unhideWhenUsed="0"/>
-    <w:lsdException w:name="Medium Grid 3 Accent 4" w:semiHidden="0" w:uiPriority="69" w:unhideWhenUsed="0"/>
-    <w:lsdException w:name="Dark List Accent 4" w:semiHidden="0" w:uiPriority="70" w:unhideWhenUsed="0"/>
-    <w:lsdException w:name="Colorful Shading Accent 4" w:semiHidden="0" w:uiPriority="71" w:unhideWhenUsed="0"/>
-    <w:lsdException w:name="Colorful List Accent 4" w:semiHidden="0" w:uiPriority="72" w:unhideWhenUsed="0"/>
-    <w:lsdException w:name="Colorful Grid Accent 4" w:semiHidden="0" w:uiPriority="73" w:unhideWhenUsed="0"/>
-    <w:lsdException w:name="Light Shading Accent 5" w:semiHidden="0" w:uiPriority="60" w:unhideWhenUsed="0"/>
-    <w:lsdException w:name="Light List Accent 5" w:semiHidden="0" w:uiPriority="61" w:unhideWhenUsed="0"/>
-    <w:lsdException w:name="Light Grid Accent 5" w:semiHidden="0" w:uiPriority="62" w:unhideWhenUsed="0"/>
-    <w:lsdException w:name="Medium Shading 1 Accent 5" w:semiHidden="0" w:uiPriority="63" w:unhideWhenUsed="0"/>
-    <w:lsdException w:name="Medium Shading 2 Accent 5" w:semiHidden="0" w:uiPriority="64" w:unhideWhenUsed="0"/>
-    <w:lsdException w:name="Medium List 1 Accent 5" w:semiHidden="0" w:uiPriority="65" w:unhideWhenUsed="0"/>
-    <w:lsdException w:name="Medium List 2 Accent 5" w:semiHidden="0" w:uiPriority="66" w:unhideWhenUsed="0"/>
-    <w:lsdException w:name="Medium Grid 1 Accent 5" w:semiHidden="0" w:uiPriority="67" w:unhideWhenUsed="0"/>
-    <w:lsdException w:name="Medium Grid 2 Accent 5" w:semiHidden="0" w:uiPriority="68" w:unhideWhenUsed="0"/>
-    <w:lsdException w:name="Medium Grid 3 Accent 5" w:semiHidden="0" w:uiPriority="69" w:unhideWhenUsed="0"/>
-    <w:lsdException w:name="Dark List Accent 5" w:semiHidden="0" w:uiPriority="70" w:unhideWhenUsed="0"/>
-    <w:lsdException w:name="Colorful Shading Accent 5" w:semiHidden="0" w:uiPriority="71" w:unhideWhenUsed="0"/>
-    <w:lsdException w:name="Colorful List Accent 5" w:semiHidden="0" w:uiPriority="72" w:unhideWhenUsed="0"/>
-    <w:lsdException w:name="Colorful Grid Accent 5" w:semiHidden="0" w:uiPriority="73" w:unhideWhenUsed="0"/>
-    <w:lsdException w:name="Light Shading Accent 6" w:semiHidden="0" w:uiPriority="60" w:unhideWhenUsed="0"/>
-    <w:lsdException w:name="Light List Accent 6" w:semiHidden="0" w:uiPriority="61" w:unhideWhenUsed="0"/>
-    <w:lsdException w:name="Light Grid Accent 6" w:semiHidden="0" w:uiPriority="62" w:unhideWhenUsed="0"/>
-    <w:lsdException w:name="Medium Shading 1 Accent 6" w:semiHidden="0" w:uiPriority="63" w:unhideWhenUsed="0"/>
-    <w:lsdException w:name="Medium Shading 2 Accent 6" w:semiHidden="0" w:uiPriority="64" w:unhideWhenUsed="0"/>
-    <w:lsdException w:name="Medium List 1 Accent 6" w:semiHidden="0" w:uiPriority="65" w:unhideWhenUsed="0"/>
-    <w:lsdException w:name="Medium List 2 Accent 6" w:semiHidden="0" w:uiPriority="66" w:unhideWhenUsed="0"/>
-    <w:lsdException w:name="Medium Grid 1 Accent 6" w:semiHidden="0" w:uiPriority="67" w:unhideWhenUsed="0"/>
-    <w:lsdException w:name="Medium Grid 2 Accent 6" w:semiHidden="0" w:uiPriority="68" w:unhideWhenUsed="0"/>
-    <w:lsdException w:name="Medium Grid 3 Accent 6" w:semiHidden="0" w:uiPriority="69" w:unhideWhenUsed="0"/>
-    <w:lsdException w:name="Dark List Accent 6" w:semiHidden="0" w:uiPriority="70" w:unhideWhenUsed="0"/>
-    <w:lsdException w:name="Colorful Shading Accent 6" w:semiHidden="0" w:uiPriority="71" w:unhideWhenUsed="0"/>
-    <w:lsdException w:name="Colorful List Accent 6" w:semiHidden="0" w:uiPriority="72" w:unhideWhenUsed="0"/>
-    <w:lsdException w:name="Colorful Grid Accent 6" w:semiHidden="0" w:uiPriority="73" w:unhideWhenUsed="0"/>
-    <w:lsdException w:name="Subtle Emphasis" w:semiHidden="0" w:uiPriority="19" w:unhideWhenUsed="0" w:qFormat="1"/>
-    <w:lsdException w:name="Intense Emphasis" w:semiHidden="0" w:uiPriority="21" w:unhideWhenUsed="0" w:qFormat="1"/>
-    <w:lsdException w:name="Subtle Reference" w:semiHidden="0" w:uiPriority="31" w:unhideWhenUsed="0" w:qFormat="1"/>
-    <w:lsdException w:name="Intense Reference" w:semiHidden="0" w:uiPriority="32" w:unhideWhenUsed="0" w:qFormat="1"/>
-    <w:lsdException w:name="Book Title" w:semiHidden="0" w:uiPriority="33" w:unhideWhenUsed="0" w:qFormat="1"/>
-    <w:lsdException w:name="Bibliography" w:uiPriority="37"/>
-    <w:lsdException w:name="TOC Heading" w:uiPriority="39" w:qFormat="1"/>
+  <w:latentStyles w:defLockedState="0" w:defUIPriority="99" w:defSemiHidden="0" w:defUnhideWhenUsed="0" w:defQFormat="0" w:count="371">
+    <w:lsdException w:name="Normal" w:uiPriority="0" w:qFormat="1"/>
+    <w:lsdException w:name="heading 1" w:uiPriority="9" w:qFormat="1"/>
+    <w:lsdException w:name="heading 2" w:semiHidden="1" w:uiPriority="9" w:unhideWhenUsed="1" w:qFormat="1"/>
+    <w:lsdException w:name="heading 3" w:semiHidden="1" w:uiPriority="9" w:unhideWhenUsed="1" w:qFormat="1"/>
+    <w:lsdException w:name="heading 4" w:semiHidden="1" w:uiPriority="9" w:unhideWhenUsed="1" w:qFormat="1"/>
+    <w:lsdException w:name="heading 5" w:semiHidden="1" w:uiPriority="9" w:unhideWhenUsed="1" w:qFormat="1"/>
+    <w:lsdException w:name="heading 6" w:semiHidden="1" w:uiPriority="9" w:unhideWhenUsed="1" w:qFormat="1"/>
+    <w:lsdException w:name="heading 7" w:semiHidden="1" w:uiPriority="9" w:unhideWhenUsed="1" w:qFormat="1"/>
+    <w:lsdException w:name="heading 8" w:semiHidden="1" w:uiPriority="9" w:unhideWhenUsed="1" w:qFormat="1"/>
+    <w:lsdException w:name="heading 9" w:semiHidden="1" w:uiPriority="9" w:unhideWhenUsed="1" w:qFormat="1"/>
+    <w:lsdException w:name="index 1" w:semiHidden="1" w:unhideWhenUsed="1"/>
+    <w:lsdException w:name="index 2" w:semiHidden="1" w:unhideWhenUsed="1"/>
+    <w:lsdException w:name="index 3" w:semiHidden="1" w:unhideWhenUsed="1"/>
+    <w:lsdException w:name="index 4" w:semiHidden="1" w:unhideWhenUsed="1"/>
+    <w:lsdException w:name="index 5" w:semiHidden="1" w:unhideWhenUsed="1"/>
+    <w:lsdException w:name="index 6" w:semiHidden="1" w:unhideWhenUsed="1"/>
+    <w:lsdException w:name="index 7" w:semiHidden="1" w:unhideWhenUsed="1"/>
+    <w:lsdException w:name="index 8" w:semiHidden="1" w:unhideWhenUsed="1"/>
+    <w:lsdException w:name="index 9" w:semiHidden="1" w:unhideWhenUsed="1"/>
+    <w:lsdException w:name="toc 1" w:semiHidden="1" w:uiPriority="39" w:unhideWhenUsed="1"/>
+    <w:lsdException w:name="toc 2" w:semiHidden="1" w:uiPriority="39" w:unhideWhenUsed="1"/>
+    <w:lsdException w:name="toc 3" w:semiHidden="1" w:uiPriority="39" w:unhideWhenUsed="1"/>
+    <w:lsdException w:name="toc 4" w:semiHidden="1" w:uiPriority="39" w:unhideWhenUsed="1"/>
+    <w:lsdException w:name="toc 5" w:semiHidden="1" w:uiPriority="39" w:unhideWhenUsed="1"/>
+    <w:lsdException w:name="toc 6" w:semiHidden="1" w:uiPriority="39" w:unhideWhenUsed="1"/>
+    <w:lsdException w:name="toc 7" w:semiHidden="1" w:uiPriority="39" w:unhideWhenUsed="1"/>
+    <w:lsdException w:name="toc 8" w:semiHidden="1" w:uiPriority="39" w:unhideWhenUsed="1"/>
+    <w:lsdException w:name="toc 9" w:semiHidden="1" w:uiPriority="39" w:unhideWhenUsed="1"/>
+    <w:lsdException w:name="Normal Indent" w:semiHidden="1" w:unhideWhenUsed="1"/>
+    <w:lsdException w:name="footnote text" w:semiHidden="1" w:unhideWhenUsed="1"/>
+    <w:lsdException w:name="annotation text" w:semiHidden="1" w:unhideWhenUsed="1"/>
+    <w:lsdException w:name="header" w:semiHidden="1" w:unhideWhenUsed="1"/>
+    <w:lsdException w:name="footer" w:semiHidden="1" w:unhideWhenUsed="1"/>
+    <w:lsdException w:name="index heading" w:semiHidden="1" w:unhideWhenUsed="1"/>
+    <w:lsdException w:name="caption" w:semiHidden="1" w:uiPriority="35" w:unhideWhenUsed="1" w:qFormat="1"/>
+    <w:lsdException w:name="table of figures" w:semiHidden="1" w:unhideWhenUsed="1"/>
+    <w:lsdException w:name="envelope address" w:semiHidden="1" w:unhideWhenUsed="1"/>
+    <w:lsdException w:name="envelope return" w:semiHidden="1" w:unhideWhenUsed="1"/>
+    <w:lsdException w:name="footnote reference" w:semiHidden="1" w:unhideWhenUsed="1"/>
+    <w:lsdException w:name="annotation reference" w:semiHidden="1" w:unhideWhenUsed="1"/>
+    <w:lsdException w:name="line number" w:semiHidden="1" w:unhideWhenUsed="1"/>
+    <w:lsdException w:name="page number" w:semiHidden="1" w:unhideWhenUsed="1"/>
+    <w:lsdException w:name="endnote reference" w:semiHidden="1" w:unhideWhenUsed="1"/>
+    <w:lsdException w:name="endnote text" w:semiHidden="1" w:unhideWhenUsed="1"/>
+    <w:lsdException w:name="table of authorities" w:semiHidden="1" w:unhideWhenUsed="1"/>
+    <w:lsdException w:name="macro" w:semiHidden="1" w:unhideWhenUsed="1"/>
+    <w:lsdException w:name="toa heading" w:semiHidden="1" w:unhideWhenUsed="1"/>
+    <w:lsdException w:name="List" w:semiHidden="1" w:unhideWhenUsed="1"/>
+    <w:lsdException w:name="List Bullet" w:semiHidden="1" w:unhideWhenUsed="1"/>
+    <w:lsdException w:name="List Number" w:semiHidden="1" w:unhideWhenUsed="1"/>
+    <w:lsdException w:name="List 2" w:semiHidden="1" w:unhideWhenUsed="1"/>
+    <w:lsdException w:name="List 3" w:semiHidden="1" w:unhideWhenUsed="1"/>
+    <w:lsdException w:name="List 4" w:semiHidden="1" w:unhideWhenUsed="1"/>
+    <w:lsdException w:name="List 5" w:semiHidden="1" w:unhideWhenUsed="1"/>
+    <w:lsdException w:name="List Bullet 2" w:semiHidden="1" w:unhideWhenUsed="1"/>
+    <w:lsdException w:name="List Bullet 3" w:semiHidden="1" w:unhideWhenUsed="1"/>
+    <w:lsdException w:name="List Bullet 4" w:semiHidden="1" w:unhideWhenUsed="1"/>
+    <w:lsdException w:name="List Bullet 5" w:semiHidden="1" w:unhideWhenUsed="1"/>
+    <w:lsdException w:name="List Number 2" w:semiHidden="1" w:unhideWhenUsed="1"/>
+    <w:lsdException w:name="List Number 3" w:semiHidden="1" w:unhideWhenUsed="1"/>
+    <w:lsdException w:name="List Number 4" w:semiHidden="1" w:unhideWhenUsed="1"/>
+    <w:lsdException w:name="List Number 5" w:semiHidden="1" w:unhideWhenUsed="1"/>
+    <w:lsdException w:name="Title" w:uiPriority="10" w:qFormat="1"/>
+    <w:lsdException w:name="Closing" w:semiHidden="1" w:unhideWhenUsed="1"/>
+    <w:lsdException w:name="Signature" w:semiHidden="1" w:unhideWhenUsed="1"/>
+    <w:lsdException w:name="Default Paragraph Font" w:semiHidden="1" w:uiPriority="1" w:unhideWhenUsed="1"/>
+    <w:lsdException w:name="Body Text" w:semiHidden="1" w:unhideWhenUsed="1"/>
+    <w:lsdException w:name="Body Text Indent" w:semiHidden="1" w:unhideWhenUsed="1"/>
+    <w:lsdException w:name="List Continue" w:semiHidden="1" w:unhideWhenUsed="1"/>
+    <w:lsdException w:name="List Continue 2" w:semiHidden="1" w:unhideWhenUsed="1"/>
+    <w:lsdException w:name="List Continue 3" w:semiHidden="1" w:unhideWhenUsed="1"/>
+    <w:lsdException w:name="List Continue 4" w:semiHidden="1" w:unhideWhenUsed="1"/>
+    <w:lsdException w:name="List Continue 5" w:semiHidden="1" w:unhideWhenUsed="1"/>
+    <w:lsdException w:name="Message Header" w:semiHidden="1" w:unhideWhenUsed="1"/>
+    <w:lsdException w:name="Subtitle" w:uiPriority="11" w:qFormat="1"/>
+    <w:lsdException w:name="Salutation" w:semiHidden="1" w:unhideWhenUsed="1"/>
+    <w:lsdException w:name="Date" w:semiHidden="1" w:unhideWhenUsed="1"/>
+    <w:lsdException w:name="Body Text First Indent" w:semiHidden="1" w:unhideWhenUsed="1"/>
+    <w:lsdException w:name="Body Text First Indent 2" w:semiHidden="1" w:unhideWhenUsed="1"/>
+    <w:lsdException w:name="Note Heading" w:semiHidden="1" w:unhideWhenUsed="1"/>
+    <w:lsdException w:name="Body Text 2" w:semiHidden="1" w:unhideWhenUsed="1"/>
+    <w:lsdException w:name="Body Text 3" w:semiHidden="1" w:unhideWhenUsed="1"/>
+    <w:lsdException w:name="Body Text Indent 2" w:semiHidden="1" w:unhideWhenUsed="1"/>
+    <w:lsdException w:name="Body Text Indent 3" w:semiHidden="1" w:unhideWhenUsed="1"/>
+    <w:lsdException w:name="Block Text" w:semiHidden="1" w:unhideWhenUsed="1"/>
+    <w:lsdException w:name="Hyperlink" w:semiHidden="1" w:unhideWhenUsed="1"/>
+    <w:lsdException w:name="FollowedHyperlink" w:semiHidden="1" w:unhideWhenUsed="1"/>
+    <w:lsdException w:name="Strong" w:uiPriority="22" w:qFormat="1"/>
+    <w:lsdException w:name="Emphasis" w:uiPriority="20" w:qFormat="1"/>
+    <w:lsdException w:name="Document Map" w:semiHidden="1" w:unhideWhenUsed="1"/>
+    <w:lsdException w:name="Plain Text" w:semiHidden="1" w:unhideWhenUsed="1"/>
+    <w:lsdException w:name="E-mail Signature" w:semiHidden="1" w:unhideWhenUsed="1"/>
+    <w:lsdException w:name="HTML Top of Form" w:semiHidden="1" w:unhideWhenUsed="1"/>
+    <w:lsdException w:name="HTML Bottom of Form" w:semiHidden="1" w:unhideWhenUsed="1"/>
+    <w:lsdException w:name="Normal (Web)" w:semiHidden="1" w:unhideWhenUsed="1"/>
+    <w:lsdException w:name="HTML Acronym" w:semiHidden="1" w:unhideWhenUsed="1"/>
+    <w:lsdException w:name="HTML Address" w:semiHidden="1" w:unhideWhenUsed="1"/>
+    <w:lsdException w:name="HTML Cite" w:semiHidden="1" w:unhideWhenUsed="1"/>
+    <w:lsdException w:name="HTML Code" w:semiHidden="1" w:unhideWhenUsed="1"/>
+    <w:lsdException w:name="HTML Definition" w:semiHidden="1" w:unhideWhenUsed="1"/>
+    <w:lsdException w:name="HTML Keyboard" w:semiHidden="1" w:unhideWhenUsed="1"/>
+    <w:lsdException w:name="HTML Preformatted" w:semiHidden="1" w:unhideWhenUsed="1"/>
+    <w:lsdException w:name="HTML Sample" w:semiHidden="1" w:unhideWhenUsed="1"/>
+    <w:lsdException w:name="HTML Typewriter" w:semiHidden="1" w:unhideWhenUsed="1"/>
+    <w:lsdException w:name="HTML Variable" w:semiHidden="1" w:unhideWhenUsed="1"/>
+    <w:lsdException w:name="Normal Table" w:semiHidden="1" w:unhideWhenUsed="1"/>
+    <w:lsdException w:name="annotation subject" w:semiHidden="1" w:unhideWhenUsed="1"/>
+    <w:lsdException w:name="No List" w:semiHidden="1" w:unhideWhenUsed="1"/>
+    <w:lsdException w:name="Outline List 1" w:semiHidden="1" w:unhideWhenUsed="1"/>
+    <w:lsdException w:name="Outline List 2" w:semiHidden="1" w:unhideWhenUsed="1"/>
+    <w:lsdException w:name="Outline List 3" w:semiHidden="1" w:unhideWhenUsed="1"/>
+    <w:lsdException w:name="Table Simple 1" w:semiHidden="1" w:unhideWhenUsed="1"/>
+    <w:lsdException w:name="Table Simple 2" w:semiHidden="1" w:unhideWhenUsed="1"/>
+    <w:lsdException w:name="Table Simple 3" w:semiHidden="1" w:unhideWhenUsed="1"/>
+    <w:lsdException w:name="Table Classic 1" w:semiHidden="1" w:unhideWhenUsed="1"/>
+    <w:lsdException w:name="Table Classic 2" w:semiHidden="1" w:unhideWhenUsed="1"/>
+    <w:lsdException w:name="Table Classic 3" w:semiHidden="1" w:unhideWhenUsed="1"/>
+    <w:lsdException w:name="Table Classic 4" w:semiHidden="1" w:unhideWhenUsed="1"/>
+    <w:lsdException w:name="Table Colorful 1" w:semiHidden="1" w:unhideWhenUsed="1"/>
+    <w:lsdException w:name="Table Colorful 2" w:semiHidden="1" w:unhideWhenUsed="1"/>
+    <w:lsdException w:name="Table Colorful 3" w:semiHidden="1" w:unhideWhenUsed="1"/>
+    <w:lsdException w:name="Table Columns 1" w:semiHidden="1" w:unhideWhenUsed="1"/>
+    <w:lsdException w:name="Table Columns 2" w:semiHidden="1" w:unhideWhenUsed="1"/>
+    <w:lsdException w:name="Table Columns 3" w:semiHidden="1" w:unhideWhenUsed="1"/>
+    <w:lsdException w:name="Table Columns 4" w:semiHidden="1" w:unhideWhenUsed="1"/>
+    <w:lsdException w:name="Table Columns 5" w:semiHidden="1" w:unhideWhenUsed="1"/>
+    <w:lsdException w:name="Table Grid 1" w:semiHidden="1" w:unhideWhenUsed="1"/>
+    <w:lsdException w:name="Table Grid 2" w:semiHidden="1" w:unhideWhenUsed="1"/>
+    <w:lsdException w:name="Table Grid 3" w:semiHidden="1" w:unhideWhenUsed="1"/>
+    <w:lsdException w:name="Table Grid 4" w:semiHidden="1" w:unhideWhenUsed="1"/>
+    <w:lsdException w:name="Table Grid 5" w:semiHidden="1" w:unhideWhenUsed="1"/>
+    <w:lsdException w:name="Table Grid 6" w:semiHidden="1" w:unhideWhenUsed="1"/>
+    <w:lsdException w:name="Table Grid 7" w:semiHidden="1" w:unhideWhenUsed="1"/>
+    <w:lsdException w:name="Table Grid 8" w:semiHidden="1" w:unhideWhenUsed="1"/>
+    <w:lsdException w:name="Table List 1" w:semiHidden="1" w:unhideWhenUsed="1"/>
+    <w:lsdException w:name="Table List 2" w:semiHidden="1" w:unhideWhenUsed="1"/>
+    <w:lsdException w:name="Table List 3" w:semiHidden="1" w:unhideWhenUsed="1"/>
+    <w:lsdException w:name="Table List 4" w:semiHidden="1" w:unhideWhenUsed="1"/>
+    <w:lsdException w:name="Table List 5" w:semiHidden="1" w:unhideWhenUsed="1"/>
+    <w:lsdException w:name="Table List 6" w:semiHidden="1" w:unhideWhenUsed="1"/>
+    <w:lsdException w:name="Table List 7" w:semiHidden="1" w:unhideWhenUsed="1"/>
+    <w:lsdException w:name="Table List 8" w:semiHidden="1" w:unhideWhenUsed="1"/>
+    <w:lsdException w:name="Table 3D effects 1" w:semiHidden="1" w:unhideWhenUsed="1"/>
+    <w:lsdException w:name="Table 3D effects 2" w:semiHidden="1" w:unhideWhenUsed="1"/>
+    <w:lsdException w:name="Table 3D effects 3" w:semiHidden="1" w:unhideWhenUsed="1"/>
+    <w:lsdException w:name="Table Contemporary" w:semiHidden="1" w:unhideWhenUsed="1"/>
+    <w:lsdException w:name="Table Elegant" w:semiHidden="1" w:unhideWhenUsed="1"/>
+    <w:lsdException w:name="Table Professional" w:semiHidden="1" w:unhideWhenUsed="1"/>
+    <w:lsdException w:name="Table Subtle 1" w:semiHidden="1" w:unhideWhenUsed="1"/>
+    <w:lsdException w:name="Table Subtle 2" w:semiHidden="1" w:unhideWhenUsed="1"/>
+    <w:lsdException w:name="Table Web 1" w:semiHidden="1" w:unhideWhenUsed="1"/>
+    <w:lsdException w:name="Table Web 2" w:semiHidden="1" w:unhideWhenUsed="1"/>
+    <w:lsdException w:name="Table Web 3" w:semiHidden="1" w:unhideWhenUsed="1"/>
+    <w:lsdException w:name="Balloon Text" w:semiHidden="1" w:unhideWhenUsed="1"/>
+    <w:lsdException w:name="Table Grid" w:uiPriority="59"/>
+    <w:lsdException w:name="Table Theme" w:semiHidden="1" w:unhideWhenUsed="1"/>
+    <w:lsdException w:name="Placeholder Text" w:semiHidden="1"/>
+    <w:lsdException w:name="No Spacing" w:uiPriority="1" w:qFormat="1"/>
+    <w:lsdException w:name="Light Shading" w:uiPriority="60"/>
+    <w:lsdException w:name="Light List" w:uiPriority="61"/>
+    <w:lsdException w:name="Light Grid" w:uiPriority="62"/>
+    <w:lsdException w:name="Medium Shading 1" w:uiPriority="63"/>
+    <w:lsdException w:name="Medium Shading 2" w:uiPriority="64"/>
+    <w:lsdException w:name="Medium List 1" w:uiPriority="65"/>
+    <w:lsdException w:name="Medium List 2" w:uiPriority="66"/>
+    <w:lsdException w:name="Medium Grid 1" w:uiPriority="67"/>
+    <w:lsdException w:name="Medium Grid 2" w:uiPriority="68"/>
+    <w:lsdException w:name="Medium Grid 3" w:uiPriority="69"/>
+    <w:lsdException w:name="Dark List" w:uiPriority="70"/>
+    <w:lsdException w:name="Colorful Shading" w:uiPriority="71"/>
+    <w:lsdException w:name="Colorful List" w:uiPriority="72"/>
+    <w:lsdException w:name="Colorful Grid" w:uiPriority="73"/>
+    <w:lsdException w:name="Light Shading Accent 1" w:uiPriority="60"/>
+    <w:lsdException w:name="Light List Accent 1" w:uiPriority="61"/>
+    <w:lsdException w:name="Light Grid Accent 1" w:uiPriority="62"/>
+    <w:lsdException w:name="Medium Shading 1 Accent 1" w:uiPriority="63"/>
+    <w:lsdException w:name="Medium Shading 2 Accent 1" w:uiPriority="64"/>
+    <w:lsdException w:name="Medium List 1 Accent 1" w:uiPriority="65"/>
+    <w:lsdException w:name="Revision" w:semiHidden="1"/>
+    <w:lsdException w:name="List Paragraph" w:uiPriority="34" w:qFormat="1"/>
+    <w:lsdException w:name="Quote" w:uiPriority="29" w:qFormat="1"/>
+    <w:lsdException w:name="Intense Quote" w:uiPriority="30" w:qFormat="1"/>
+    <w:lsdException w:name="Medium List 2 Accent 1" w:uiPriority="66"/>
+    <w:lsdException w:name="Medium Grid 1 Accent 1" w:uiPriority="67"/>
+    <w:lsdException w:name="Medium Grid 2 Accent 1" w:uiPriority="68"/>
+    <w:lsdException w:name="Medium Grid 3 Accent 1" w:uiPriority="69"/>
+    <w:lsdException w:name="Dark List Accent 1" w:uiPriority="70"/>
+    <w:lsdException w:name="Colorful Shading Accent 1" w:uiPriority="71"/>
+    <w:lsdException w:name="Colorful List Accent 1" w:uiPriority="72"/>
+    <w:lsdException w:name="Colorful Grid Accent 1" w:uiPriority="73"/>
+    <w:lsdException w:name="Light Shading Accent 2" w:uiPriority="60"/>
+    <w:lsdException w:name="Light List Accent 2" w:uiPriority="61"/>
+    <w:lsdException w:name="Light Grid Accent 2" w:uiPriority="62"/>
+    <w:lsdException w:name="Medium Shading 1 Accent 2" w:uiPriority="63"/>
+    <w:lsdException w:name="Medium Shading 2 Accent 2" w:uiPriority="64"/>
+    <w:lsdException w:name="Medium List 1 Accent 2" w:uiPriority="65"/>
+    <w:lsdException w:name="Medium List 2 Accent 2" w:uiPriority="66"/>
+    <w:lsdException w:name="Medium Grid 1 Accent 2" w:uiPriority="67"/>
+    <w:lsdException w:name="Medium Grid 2 Accent 2" w:uiPriority="68"/>
+    <w:lsdException w:name="Medium Grid 3 Accent 2" w:uiPriority="69"/>
+    <w:lsdException w:name="Dark List Accent 2" w:uiPriority="70"/>
+    <w:lsdException w:name="Colorful Shading Accent 2" w:uiPriority="71"/>
+    <w:lsdException w:name="Colorful List Accent 2" w:uiPriority="72"/>
+    <w:lsdException w:name="Colorful Grid Accent 2" w:uiPriority="73"/>
+    <w:lsdException w:name="Light Shading Accent 3" w:uiPriority="60"/>
+    <w:lsdException w:name="Light List Accent 3" w:uiPriority="61"/>
+    <w:lsdException w:name="Light Grid Accent 3" w:uiPriority="62"/>
+    <w:lsdException w:name="Medium Shading 1 Accent 3" w:uiPriority="63"/>
+    <w:lsdException w:name="Medium Shading 2 Accent 3" w:uiPriority="64"/>
+    <w:lsdException w:name="Medium List 1 Accent 3" w:uiPriority="65"/>
+    <w:lsdException w:name="Medium List 2 Accent 3" w:uiPriority="66"/>
+    <w:lsdException w:name="Medium Grid 1 Accent 3" w:uiPriority="67"/>
+    <w:lsdException w:name="Medium Grid 2 Accent 3" w:uiPriority="68"/>
+    <w:lsdException w:name="Medium Grid 3 Accent 3" w:uiPriority="69"/>
+    <w:lsdException w:name="Dark List Accent 3" w:uiPriority="70"/>
+    <w:lsdException w:name="Colorful Shading Accent 3" w:uiPriority="71"/>
+    <w:lsdException w:name="Colorful List Accent 3" w:uiPriority="72"/>
+    <w:lsdException w:name="Colorful Grid Accent 3" w:uiPriority="73"/>
+    <w:lsdException w:name="Light Shading Accent 4" w:uiPriority="60"/>
+    <w:lsdException w:name="Light List Accent 4" w:uiPriority="61"/>
+    <w:lsdException w:name="Light Grid Accent 4" w:uiPriority="62"/>
+    <w:lsdException w:name="Medium Shading 1 Accent 4" w:uiPriority="63"/>
+    <w:lsdException w:name="Medium Shading 2 Accent 4" w:uiPriority="64"/>
+    <w:lsdException w:name="Medium List 1 Accent 4" w:uiPriority="65"/>
+    <w:lsdException w:name="Medium List 2 Accent 4" w:uiPriority="66"/>
+    <w:lsdException w:name="Medium Grid 1 Accent 4" w:uiPriority="67"/>
+    <w:lsdException w:name="Medium Grid 2 Accent 4" w:uiPriority="68"/>
+    <w:lsdException w:name="Medium Grid 3 Accent 4" w:uiPriority="69"/>
+    <w:lsdException w:name="Dark List Accent 4" w:uiPriority="70"/>
+    <w:lsdException w:name="Colorful Shading Accent 4" w:uiPriority="71"/>
+    <w:lsdException w:name="Colorful List Accent 4" w:uiPriority="72"/>
+    <w:lsdException w:name="Colorful Grid Accent 4" w:uiPriority="73"/>
+    <w:lsdException w:name="Light Shading Accent 5" w:uiPriority="60"/>
+    <w:lsdException w:name="Light List Accent 5" w:uiPriority="61"/>
+    <w:lsdException w:name="Light Grid Accent 5" w:uiPriority="62"/>
+    <w:lsdException w:name="Medium Shading 1 Accent 5" w:uiPriority="63"/>
+    <w:lsdException w:name="Medium Shading 2 Accent 5" w:uiPriority="64"/>
+    <w:lsdException w:name="Medium List 1 Accent 5" w:uiPriority="65"/>
+    <w:lsdException w:name="Medium List 2 Accent 5" w:uiPriority="66"/>
+    <w:lsdException w:name="Medium Grid 1 Accent 5" w:uiPriority="67"/>
+    <w:lsdException w:name="Medium Grid 2 Accent 5" w:uiPriority="68"/>
+    <w:lsdException w:name="Medium Grid 3 Accent 5" w:uiPriority="69"/>
+    <w:lsdException w:name="Dark List Accent 5" w:uiPriority="70"/>
+    <w:lsdException w:name="Colorful Shading Accent 5" w:uiPriority="71"/>
+    <w:lsdException w:name="Colorful List Accent 5" w:uiPriority="72"/>
+    <w:lsdException w:name="Colorful Grid Accent 5" w:uiPriority="73"/>
+    <w:lsdException w:name="Light Shading Accent 6" w:uiPriority="60"/>
+    <w:lsdException w:name="Light List Accent 6" w:uiPriority="61"/>
+    <w:lsdException w:name="Light Grid Accent 6" w:uiPriority="62"/>
+    <w:lsdException w:name="Medium Shading 1 Accent 6" w:uiPriority="63"/>
+    <w:lsdException w:name="Medium Shading 2 Accent 6" w:uiPriority="64"/>
+    <w:lsdException w:name="Medium List 1 Accent 6" w:uiPriority="65"/>
+    <w:lsdException w:name="Medium List 2 Accent 6" w:uiPriority="66"/>
+    <w:lsdException w:name="Medium Grid 1 Accent 6" w:uiPriority="67"/>
+    <w:lsdException w:name="Medium Grid 2 Accent 6" w:uiPriority="68"/>
+    <w:lsdException w:name="Medium Grid 3 Accent 6" w:uiPriority="69"/>
+    <w:lsdException w:name="Dark List Accent 6" w:uiPriority="70"/>
+    <w:lsdException w:name="Colorful Shading Accent 6" w:uiPriority="71"/>
+    <w:lsdException w:name="Colorful List Accent 6" w:uiPriority="72"/>
+    <w:lsdException w:name="Colorful Grid Accent 6" w:uiPriority="73"/>
+    <w:lsdException w:name="Subtle Emphasis" w:uiPriority="19" w:qFormat="1"/>
+    <w:lsdException w:name="Intense Emphasis" w:uiPriority="21" w:qFormat="1"/>
+    <w:lsdException w:name="Subtle Reference" w:uiPriority="31" w:qFormat="1"/>
+    <w:lsdException w:name="Intense Reference" w:uiPriority="32" w:qFormat="1"/>
+    <w:lsdException w:name="Book Title" w:uiPriority="33" w:qFormat="1"/>
+    <w:lsdException w:name="Bibliography" w:semiHidden="1" w:uiPriority="37" w:unhideWhenUsed="1"/>
+    <w:lsdException w:name="TOC Heading" w:semiHidden="1" w:uiPriority="39" w:unhideWhenUsed="1" w:qFormat="1"/>
+    <w:lsdException w:name="Plain Table 1" w:uiPriority="41"/>
+    <w:lsdException w:name="Plain Table 2" w:uiPriority="42"/>
+    <w:lsdException w:name="Plain Table 3" w:uiPriority="43"/>
+    <w:lsdException w:name="Plain Table 4" w:uiPriority="44"/>
+    <w:lsdException w:name="Plain Table 5" w:uiPriority="45"/>
+    <w:lsdException w:name="Grid Table Light" w:uiPriority="40"/>
+    <w:lsdException w:name="Grid Table 1 Light" w:uiPriority="46"/>
+    <w:lsdException w:name="Grid Table 2" w:uiPriority="47"/>
+    <w:lsdException w:name="Grid Table 3" w:uiPriority="48"/>
+    <w:lsdException w:name="Grid Table 4" w:uiPriority="49"/>
+    <w:lsdException w:name="Grid Table 5 Dark" w:uiPriority="50"/>
+    <w:lsdException w:name="Grid Table 6 Colorful" w:uiPriority="51"/>
+    <w:lsdException w:name="Grid Table 7 Colorful" w:uiPriority="52"/>
+    <w:lsdException w:name="Grid Table 1 Light Accent 1" w:uiPriority="46"/>
+    <w:lsdException w:name="Grid Table 2 Accent 1" w:uiPriority="47"/>
+    <w:lsdException w:name="Grid Table 3 Accent 1" w:uiPriority="48"/>
+    <w:lsdException w:name="Grid Table 4 Accent 1" w:uiPriority="49"/>
+    <w:lsdException w:name="Grid Table 5 Dark Accent 1" w:uiPriority="50"/>
+    <w:lsdException w:name="Grid Table 6 Colorful Accent 1" w:uiPriority="51"/>
+    <w:lsdException w:name="Grid Table 7 Colorful Accent 1" w:uiPriority="52"/>
+    <w:lsdException w:name="Grid Table 1 Light Accent 2" w:uiPriority="46"/>
+    <w:lsdException w:name="Grid Table 2 Accent 2" w:uiPriority="47"/>
+    <w:lsdException w:name="Grid Table 3 Accent 2" w:uiPriority="48"/>
+    <w:lsdException w:name="Grid Table 4 Accent 2" w:uiPriority="49"/>
+    <w:lsdException w:name="Grid Table 5 Dark Accent 2" w:uiPriority="50"/>
+    <w:lsdException w:name="Grid Table 6 Colorful Accent 2" w:uiPriority="51"/>
+    <w:lsdException w:name="Grid Table 7 Colorful Accent 2" w:uiPriority="52"/>
+    <w:lsdException w:name="Grid Table 1 Light Accent 3" w:uiPriority="46"/>
+    <w:lsdException w:name="Grid Table 2 Accent 3" w:uiPriority="47"/>
+    <w:lsdException w:name="Grid Table 3 Accent 3" w:uiPriority="48"/>
+    <w:lsdException w:name="Grid Table 4 Accent 3" w:uiPriority="49"/>
+    <w:lsdException w:name="Grid Table 5 Dark Accent 3" w:uiPriority="50"/>
+    <w:lsdException w:name="Grid Table 6 Colorful Accent 3" w:uiPriority="51"/>
+    <w:lsdException w:name="Grid Table 7 Colorful Accent 3" w:uiPriority="52"/>
+    <w:lsdException w:name="Grid Table 1 Light Accent 4" w:uiPriority="46"/>
+    <w:lsdException w:name="Grid Table 2 Accent 4" w:uiPriority="47"/>
+    <w:lsdException w:name="Grid Table 3 Accent 4" w:uiPriority="48"/>
+    <w:lsdException w:name="Grid Table 4 Accent 4" w:uiPriority="49"/>
+    <w:lsdException w:name="Grid Table 5 Dark Accent 4" w:uiPriority="50"/>
+    <w:lsdException w:name="Grid Table 6 Colorful Accent 4" w:uiPriority="51"/>
+    <w:lsdException w:name="Grid Table 7 Colorful Accent 4" w:uiPriority="52"/>
+    <w:lsdException w:name="Grid Table 1 Light Accent 5" w:uiPriority="46"/>
+    <w:lsdException w:name="Grid Table 2 Accent 5" w:uiPriority="47"/>
+    <w:lsdException w:name="Grid Table 3 Accent 5" w:uiPriority="48"/>
+    <w:lsdException w:name="Grid Table 4 Accent 5" w:uiPriority="49"/>
+    <w:lsdException w:name="Grid Table 5 Dark Accent 5" w:uiPriority="50"/>
+    <w:lsdException w:name="Grid Table 6 Colorful Accent 5" w:uiPriority="51"/>
+    <w:lsdException w:name="Grid Table 7 Colorful Accent 5" w:uiPriority="52"/>
+    <w:lsdException w:name="Grid Table 1 Light Accent 6" w:uiPriority="46"/>
+    <w:lsdException w:name="Grid Table 2 Accent 6" w:uiPriority="47"/>
+    <w:lsdException w:name="Grid Table 3 Accent 6" w:uiPriority="48"/>
+    <w:lsdException w:name="Grid Table 4 Accent 6" w:uiPriority="49"/>
+    <w:lsdException w:name="Grid Table 5 Dark Accent 6" w:uiPriority="50"/>
+    <w:lsdException w:name="Grid Table 6 Colorful Accent 6" w:uiPriority="51"/>
+    <w:lsdException w:name="Grid Table 7 Colorful Accent 6" w:uiPriority="52"/>
+    <w:lsdException w:name="List Table 1 Light" w:uiPriority="46"/>
+    <w:lsdException w:name="List Table 2" w:uiPriority="47"/>
+    <w:lsdException w:name="List Table 3" w:uiPriority="48"/>
+    <w:lsdException w:name="List Table 4" w:uiPriority="49"/>
+    <w:lsdException w:name="List Table 5 Dark" w:uiPriority="50"/>
+    <w:lsdException w:name="List Table 6 Colorful" w:uiPriority="51"/>
+    <w:lsdException w:name="List Table 7 Colorful" w:uiPriority="52"/>
+    <w:lsdException w:name="List Table 1 Light Accent 1" w:uiPriority="46"/>
+    <w:lsdException w:name="List Table 2 Accent 1" w:uiPriority="47"/>
+    <w:lsdException w:name="List Table 3 Accent 1" w:uiPriority="48"/>
+    <w:lsdException w:name="List Table 4 Accent 1" w:uiPriority="49"/>
+    <w:lsdException w:name="List Table 5 Dark Accent 1" w:uiPriority="50"/>
+    <w:lsdException w:name="List Table 6 Colorful Accent 1" w:uiPriority="51"/>
+    <w:lsdException w:name="List Table 7 Colorful Accent 1" w:uiPriority="52"/>
+    <w:lsdException w:name="List Table 1 Light Accent 2" w:uiPriority="46"/>
+    <w:lsdException w:name="List Table 2 Accent 2" w:uiPriority="47"/>
+    <w:lsdException w:name="List Table 3 Accent 2" w:uiPriority="48"/>
+    <w:lsdException w:name="List Table 4 Accent 2" w:uiPriority="49"/>
+    <w:lsdException w:name="List Table 5 Dark Accent 2" w:uiPriority="50"/>
+    <w:lsdException w:name="List Table 6 Colorful Accent 2" w:uiPriority="51"/>
+    <w:lsdException w:name="List Table 7 Colorful Accent 2" w:uiPriority="52"/>
+    <w:lsdException w:name="List Table 1 Light Accent 3" w:uiPriority="46"/>
+    <w:lsdException w:name="List Table 2 Accent 3" w:uiPriority="47"/>
+    <w:lsdException w:name="List Table 3 Accent 3" w:uiPriority="48"/>
+    <w:lsdException w:name="List Table 4 Accent 3" w:uiPriority="49"/>
+    <w:lsdException w:name="List Table 5 Dark Accent 3" w:uiPriority="50"/>
+    <w:lsdException w:name="List Table 6 Colorful Accent 3" w:uiPriority="51"/>
+    <w:lsdException w:name="List Table 7 Colorful Accent 3" w:uiPriority="52"/>
+    <w:lsdException w:name="List Table 1 Light Accent 4" w:uiPriority="46"/>
+    <w:lsdException w:name="List Table 2 Accent 4" w:uiPriority="47"/>
+    <w:lsdException w:name="List Table 3 Accent 4" w:uiPriority="48"/>
+    <w:lsdException w:name="List Table 4 Accent 4" w:uiPriority="49"/>
+    <w:lsdException w:name="List Table 5 Dark Accent 4" w:uiPriority="50"/>
+    <w:lsdException w:name="List Table 6 Colorful Accent 4" w:uiPriority="51"/>
+    <w:lsdException w:name="List Table 7 Colorful Accent 4" w:uiPriority="52"/>
+    <w:lsdException w:name="List Table 1 Light Accent 5" w:uiPriority="46"/>
+    <w:lsdException w:name="List Table 2 Accent 5" w:uiPriority="47"/>
+    <w:lsdException w:name="List Table 3 Accent 5" w:uiPriority="48"/>
+    <w:lsdException w:name="List Table 4 Accent 5" w:uiPriority="49"/>
+    <w:lsdException w:name="List Table 5 Dark Accent 5" w:uiPriority="50"/>
+    <w:lsdException w:name="List Table 6 Colorful Accent 5" w:uiPriority="51"/>
+    <w:lsdException w:name="List Table 7 Colorful Accent 5" w:uiPriority="52"/>
+    <w:lsdException w:name="List Table 1 Light Accent 6" w:uiPriority="46"/>
+    <w:lsdException w:name="List Table 2 Accent 6" w:uiPriority="47"/>
+    <w:lsdException w:name="List Table 3 Accent 6" w:uiPriority="48"/>
+    <w:lsdException w:name="List Table 4 Accent 6" w:uiPriority="49"/>
+    <w:lsdException w:name="List Table 5 Dark Accent 6" w:uiPriority="50"/>
+    <w:lsdException w:name="List Table 6 Colorful Accent 6" w:uiPriority="51"/>
+    <w:lsdException w:name="List Table 7 Colorful Accent 6" w:uiPriority="52"/>
   </w:latentStyles>
   <w:style w:type="paragraph" w:default="1" w:styleId="Normal">
     <w:name w:val="Normal"/>

</xml_diff>